<commit_message>
update SLC grammar note with ignore command
</commit_message>
<xml_diff>
--- a/documents/SLC_grammar.docx
+++ b/documents/SLC_grammar.docx
@@ -87,7 +87,7 @@
           <w:sz w:val="20"/>
           <w:szCs w:val="20"/>
         </w:rPr>
-        <w:t>12-Sep-14 11:43</w:t>
+        <w:t>12-Sep-14 11:44</w:t>
       </w:r>
       <w:r>
         <w:rPr>
@@ -98,8 +98,6 @@
         </w:rPr>
         <w:fldChar w:fldCharType="end"/>
       </w:r>
-      <w:bookmarkStart w:id="0" w:name="_GoBack"/>
-      <w:bookmarkEnd w:id="0"/>
     </w:p>
     <w:p>
       <w:pPr>
@@ -443,6 +441,38 @@
           <w:szCs w:val="22"/>
         </w:rPr>
         <w:t>| "validate"</w:t>
+      </w:r>
+      <w:r>
+        <w:rPr>
+          <w:rFonts w:ascii="Calibri" w:hAnsi="Calibri"/>
+          <w:sz w:val="22"/>
+          <w:szCs w:val="22"/>
+        </w:rPr>
+        <w:t xml:space="preserve"> | </w:t>
+      </w:r>
+      <w:r>
+        <w:rPr>
+          <w:rFonts w:ascii="Calibri" w:hAnsi="Calibri"/>
+          <w:sz w:val="22"/>
+          <w:szCs w:val="22"/>
+        </w:rPr>
+        <w:t>"</w:t>
+      </w:r>
+      <w:r>
+        <w:rPr>
+          <w:rFonts w:ascii="Calibri" w:hAnsi="Calibri"/>
+          <w:sz w:val="22"/>
+          <w:szCs w:val="22"/>
+        </w:rPr>
+        <w:t>ignore</w:t>
+      </w:r>
+      <w:r>
+        <w:rPr>
+          <w:rFonts w:ascii="Calibri" w:hAnsi="Calibri"/>
+          <w:sz w:val="22"/>
+          <w:szCs w:val="22"/>
+        </w:rPr>
+        <w:t>"</w:t>
       </w:r>
     </w:p>
     <w:p>
@@ -1450,6 +1480,89 @@
         </w:rPr>
         <w:t>" causes the SLC to validate the current data, confirming all required elements are present and ensuring that the provided vital signs are within expected limits.  If any of these conditions are not met, a warning will be added to the dashboard.</w:t>
       </w:r>
+    </w:p>
+    <w:p>
+      <w:pPr>
+        <w:numPr>
+          <w:ilvl w:val="0"/>
+          <w:numId w:val="13"/>
+        </w:numPr>
+        <w:ind w:left="540"/>
+        <w:textAlignment w:val="center"/>
+        <w:rPr>
+          <w:rFonts w:eastAsia="Times New Roman"/>
+        </w:rPr>
+      </w:pPr>
+      <w:r>
+        <w:rPr>
+          <w:rFonts w:ascii="Calibri" w:hAnsi="Calibri"/>
+          <w:sz w:val="22"/>
+          <w:szCs w:val="22"/>
+        </w:rPr>
+        <w:t>"</w:t>
+      </w:r>
+      <w:proofErr w:type="gramStart"/>
+      <w:r>
+        <w:rPr>
+          <w:rFonts w:ascii="Calibri" w:hAnsi="Calibri"/>
+          <w:sz w:val="22"/>
+          <w:szCs w:val="22"/>
+        </w:rPr>
+        <w:t>ignore</w:t>
+      </w:r>
+      <w:proofErr w:type="gramEnd"/>
+      <w:r>
+        <w:rPr>
+          <w:rFonts w:ascii="Calibri" w:hAnsi="Calibri"/>
+          <w:sz w:val="22"/>
+          <w:szCs w:val="22"/>
+        </w:rPr>
+        <w:t>"</w:t>
+      </w:r>
+      <w:r>
+        <w:rPr>
+          <w:rFonts w:ascii="Calibri" w:hAnsi="Calibri"/>
+          <w:sz w:val="22"/>
+          <w:szCs w:val="22"/>
+        </w:rPr>
+        <w:t xml:space="preserve"> causes the SLC to remove the warning box on the dashboard.  The last of </w:t>
+      </w:r>
+      <w:r>
+        <w:rPr>
+          <w:rFonts w:ascii="Calibri" w:hAnsi="Calibri"/>
+          <w:i/>
+          <w:sz w:val="22"/>
+          <w:szCs w:val="22"/>
+        </w:rPr>
+        <w:t>validate</w:t>
+      </w:r>
+      <w:r>
+        <w:rPr>
+          <w:rFonts w:ascii="Calibri" w:hAnsi="Calibri"/>
+          <w:sz w:val="22"/>
+          <w:szCs w:val="22"/>
+        </w:rPr>
+        <w:t xml:space="preserve"> and </w:t>
+      </w:r>
+      <w:r>
+        <w:rPr>
+          <w:rFonts w:ascii="Calibri" w:hAnsi="Calibri"/>
+          <w:i/>
+          <w:sz w:val="22"/>
+          <w:szCs w:val="22"/>
+        </w:rPr>
+        <w:t>ignore</w:t>
+      </w:r>
+      <w:r>
+        <w:rPr>
+          <w:rFonts w:ascii="Calibri" w:hAnsi="Calibri"/>
+          <w:sz w:val="22"/>
+          <w:szCs w:val="22"/>
+        </w:rPr>
+        <w:t xml:space="preserve"> seen is the one that takes effect.</w:t>
+      </w:r>
+      <w:bookmarkStart w:id="0" w:name="_GoBack"/>
+      <w:bookmarkEnd w:id="0"/>
     </w:p>
     <w:p>
       <w:pPr>

</xml_diff>

<commit_message>
update the SLC grammar for billing and review of systems
</commit_message>
<xml_diff>
--- a/documents/SLC_grammar.docx
+++ b/documents/SLC_grammar.docx
@@ -87,7 +87,7 @@
           <w:sz w:val="20"/>
           <w:szCs w:val="20"/>
         </w:rPr>
-        <w:t>12-Sep-14 11:44</w:t>
+        <w:t>15-Sep-14 10:21</w:t>
       </w:r>
       <w:r>
         <w:rPr>
@@ -379,8 +379,17 @@
           <w:rFonts w:ascii="Calibri" w:hAnsi="Calibri"/>
           <w:sz w:val="22"/>
           <w:szCs w:val="22"/>
-        </w:rPr>
-        <w:t>|"assess" | "data" &lt;data&gt;</w:t>
+          <w:highlight w:val="yellow"/>
+        </w:rPr>
+        <w:t>| “bill” &lt;qualifier&gt;</w:t>
+      </w:r>
+      <w:r>
+        <w:rPr>
+          <w:rFonts w:ascii="Calibri" w:hAnsi="Calibri"/>
+          <w:sz w:val="22"/>
+          <w:szCs w:val="22"/>
+        </w:rPr>
+        <w:t xml:space="preserve"> </w:t>
       </w:r>
     </w:p>
     <w:p>
@@ -400,7 +409,100 @@
           <w:sz w:val="22"/>
           <w:szCs w:val="22"/>
         </w:rPr>
-        <w:t>| "delete" | "reset"</w:t>
+        <w:t>|"assess" | "data" &lt;data&gt;</w:t>
+      </w:r>
+      <w:r>
+        <w:rPr>
+          <w:rFonts w:ascii="Calibri" w:hAnsi="Calibri"/>
+          <w:sz w:val="22"/>
+          <w:szCs w:val="22"/>
+        </w:rPr>
+        <w:t xml:space="preserve"> </w:t>
+      </w:r>
+      <w:r>
+        <w:rPr>
+          <w:rFonts w:ascii="Calibri" w:hAnsi="Calibri"/>
+          <w:sz w:val="22"/>
+          <w:szCs w:val="22"/>
+          <w:highlight w:val="yellow"/>
+        </w:rPr>
+        <w:t>| “</w:t>
+      </w:r>
+      <w:proofErr w:type="spellStart"/>
+      <w:r>
+        <w:rPr>
+          <w:rFonts w:ascii="Calibri" w:hAnsi="Calibri"/>
+          <w:sz w:val="22"/>
+          <w:szCs w:val="22"/>
+          <w:highlight w:val="yellow"/>
+        </w:rPr>
+        <w:t>dataqual</w:t>
+      </w:r>
+      <w:proofErr w:type="spellEnd"/>
+      <w:r>
+        <w:rPr>
+          <w:rFonts w:ascii="Calibri" w:hAnsi="Calibri"/>
+          <w:sz w:val="22"/>
+          <w:szCs w:val="22"/>
+          <w:highlight w:val="yellow"/>
+        </w:rPr>
+        <w:t>”</w:t>
+      </w:r>
+      <w:r>
+        <w:rPr>
+          <w:rFonts w:ascii="Calibri" w:hAnsi="Calibri"/>
+          <w:sz w:val="22"/>
+          <w:szCs w:val="22"/>
+          <w:highlight w:val="yellow"/>
+        </w:rPr>
+        <w:t xml:space="preserve"> </w:t>
+      </w:r>
+      <w:r>
+        <w:rPr>
+          <w:rFonts w:ascii="Calibri" w:hAnsi="Calibri"/>
+          <w:sz w:val="22"/>
+          <w:szCs w:val="22"/>
+          <w:highlight w:val="yellow"/>
+        </w:rPr>
+        <w:t>&lt;</w:t>
+      </w:r>
+      <w:r>
+        <w:rPr>
+          <w:rFonts w:ascii="Calibri" w:hAnsi="Calibri"/>
+          <w:sz w:val="22"/>
+          <w:szCs w:val="22"/>
+          <w:highlight w:val="yellow"/>
+        </w:rPr>
+        <w:t xml:space="preserve">completed </w:t>
+      </w:r>
+      <w:r>
+        <w:rPr>
+          <w:rFonts w:ascii="Calibri" w:hAnsi="Calibri"/>
+          <w:sz w:val="22"/>
+          <w:szCs w:val="22"/>
+          <w:highlight w:val="yellow"/>
+        </w:rPr>
+        <w:t>qualifier</w:t>
+      </w:r>
+      <w:proofErr w:type="gramStart"/>
+      <w:r>
+        <w:rPr>
+          <w:rFonts w:ascii="Calibri" w:hAnsi="Calibri"/>
+          <w:sz w:val="22"/>
+          <w:szCs w:val="22"/>
+          <w:highlight w:val="yellow"/>
+        </w:rPr>
+        <w:t>&gt;  &lt;</w:t>
+      </w:r>
+      <w:proofErr w:type="gramEnd"/>
+      <w:r>
+        <w:rPr>
+          <w:rFonts w:ascii="Calibri" w:hAnsi="Calibri"/>
+          <w:sz w:val="22"/>
+          <w:szCs w:val="22"/>
+          <w:highlight w:val="yellow"/>
+        </w:rPr>
+        <w:t>data&gt;</w:t>
       </w:r>
     </w:p>
     <w:p>
@@ -420,7 +522,7 @@
           <w:sz w:val="22"/>
           <w:szCs w:val="22"/>
         </w:rPr>
-        <w:t>| "VS" &lt;vs-qualifier&gt; &lt;data&gt;</w:t>
+        <w:t>| "delete" | "reset"</w:t>
       </w:r>
     </w:p>
     <w:p>
@@ -440,45 +542,41 @@
           <w:sz w:val="22"/>
           <w:szCs w:val="22"/>
         </w:rPr>
-        <w:t>| "validate"</w:t>
-      </w:r>
-      <w:r>
-        <w:rPr>
-          <w:rFonts w:ascii="Calibri" w:hAnsi="Calibri"/>
-          <w:sz w:val="22"/>
-          <w:szCs w:val="22"/>
-        </w:rPr>
-        <w:t xml:space="preserve"> | </w:t>
-      </w:r>
-      <w:r>
-        <w:rPr>
-          <w:rFonts w:ascii="Calibri" w:hAnsi="Calibri"/>
-          <w:sz w:val="22"/>
-          <w:szCs w:val="22"/>
-        </w:rPr>
-        <w:t>"</w:t>
-      </w:r>
-      <w:r>
-        <w:rPr>
-          <w:rFonts w:ascii="Calibri" w:hAnsi="Calibri"/>
-          <w:sz w:val="22"/>
-          <w:szCs w:val="22"/>
-        </w:rPr>
-        <w:t>ignore</w:t>
-      </w:r>
-      <w:r>
-        <w:rPr>
-          <w:rFonts w:ascii="Calibri" w:hAnsi="Calibri"/>
-          <w:sz w:val="22"/>
-          <w:szCs w:val="22"/>
-        </w:rPr>
-        <w:t>"</w:t>
+        <w:t>| "VS" &lt;vs-qualifier&gt; &lt;data&gt;</w:t>
       </w:r>
     </w:p>
     <w:p>
       <w:pPr>
         <w:pStyle w:val="NormalWeb"/>
         <w:spacing w:before="0" w:beforeAutospacing="0" w:after="0" w:afterAutospacing="0"/>
+        <w:ind w:left="1080"/>
+        <w:rPr>
+          <w:rFonts w:ascii="Calibri" w:hAnsi="Calibri"/>
+          <w:sz w:val="22"/>
+          <w:szCs w:val="22"/>
+        </w:rPr>
+      </w:pPr>
+      <w:r>
+        <w:rPr>
+          <w:rFonts w:ascii="Calibri" w:hAnsi="Calibri"/>
+          <w:sz w:val="22"/>
+          <w:szCs w:val="22"/>
+        </w:rPr>
+        <w:t>| "validate"</w:t>
+      </w:r>
+      <w:r>
+        <w:rPr>
+          <w:rFonts w:ascii="Calibri" w:hAnsi="Calibri"/>
+          <w:sz w:val="22"/>
+          <w:szCs w:val="22"/>
+        </w:rPr>
+        <w:t xml:space="preserve"> | "ignore"</w:t>
+      </w:r>
+    </w:p>
+    <w:p>
+      <w:pPr>
+        <w:pStyle w:val="NormalWeb"/>
+        <w:spacing w:before="0" w:beforeAutospacing="0" w:after="0" w:afterAutospacing="0"/>
         <w:rPr>
           <w:rFonts w:ascii="Calibri" w:hAnsi="Calibri"/>
           <w:sz w:val="22"/>
@@ -528,6 +626,179 @@
           <w:szCs w:val="22"/>
         </w:rPr>
         <w:t>" | "exam"</w:t>
+      </w:r>
+      <w:r>
+        <w:rPr>
+          <w:rFonts w:ascii="Calibri" w:hAnsi="Calibri"/>
+          <w:sz w:val="22"/>
+          <w:szCs w:val="22"/>
+        </w:rPr>
+        <w:t xml:space="preserve"> </w:t>
+      </w:r>
+      <w:r>
+        <w:rPr>
+          <w:rFonts w:ascii="Calibri" w:hAnsi="Calibri"/>
+          <w:sz w:val="22"/>
+          <w:szCs w:val="22"/>
+          <w:highlight w:val="yellow"/>
+        </w:rPr>
+        <w:t>| “</w:t>
+      </w:r>
+      <w:proofErr w:type="spellStart"/>
+      <w:r>
+        <w:rPr>
+          <w:rFonts w:ascii="Calibri" w:hAnsi="Calibri"/>
+          <w:sz w:val="22"/>
+          <w:szCs w:val="22"/>
+          <w:highlight w:val="yellow"/>
+        </w:rPr>
+        <w:t>ros</w:t>
+      </w:r>
+      <w:proofErr w:type="spellEnd"/>
+      <w:r>
+        <w:rPr>
+          <w:rFonts w:ascii="Calibri" w:hAnsi="Calibri"/>
+          <w:sz w:val="22"/>
+          <w:szCs w:val="22"/>
+          <w:highlight w:val="yellow"/>
+        </w:rPr>
+        <w:t>” | “</w:t>
+      </w:r>
+      <w:proofErr w:type="spellStart"/>
+      <w:r>
+        <w:rPr>
+          <w:rFonts w:ascii="Calibri" w:hAnsi="Calibri"/>
+          <w:sz w:val="22"/>
+          <w:szCs w:val="22"/>
+          <w:highlight w:val="yellow"/>
+        </w:rPr>
+        <w:t>pfsh</w:t>
+      </w:r>
+      <w:proofErr w:type="spellEnd"/>
+      <w:r>
+        <w:rPr>
+          <w:rFonts w:ascii="Calibri" w:hAnsi="Calibri"/>
+          <w:sz w:val="22"/>
+          <w:szCs w:val="22"/>
+          <w:highlight w:val="yellow"/>
+        </w:rPr>
+        <w:t>”</w:t>
+      </w:r>
+      <w:r>
+        <w:rPr>
+          <w:rFonts w:ascii="Calibri" w:hAnsi="Calibri"/>
+          <w:sz w:val="22"/>
+          <w:szCs w:val="22"/>
+          <w:highlight w:val="yellow"/>
+        </w:rPr>
+        <w:t xml:space="preserve"> </w:t>
+      </w:r>
+    </w:p>
+    <w:p>
+      <w:pPr>
+        <w:pStyle w:val="NormalWeb"/>
+        <w:spacing w:before="0" w:beforeAutospacing="0" w:after="0" w:afterAutospacing="0"/>
+        <w:rPr>
+          <w:rFonts w:ascii="Calibri" w:hAnsi="Calibri"/>
+          <w:sz w:val="22"/>
+          <w:szCs w:val="22"/>
+        </w:rPr>
+      </w:pPr>
+      <w:r>
+        <w:rPr>
+          <w:rFonts w:ascii="Calibri" w:hAnsi="Calibri"/>
+          <w:sz w:val="22"/>
+          <w:szCs w:val="22"/>
+          <w:highlight w:val="yellow"/>
+        </w:rPr>
+        <w:t>&lt;</w:t>
+      </w:r>
+      <w:proofErr w:type="gramStart"/>
+      <w:r>
+        <w:rPr>
+          <w:rFonts w:ascii="Calibri" w:hAnsi="Calibri"/>
+          <w:sz w:val="22"/>
+          <w:szCs w:val="22"/>
+          <w:highlight w:val="yellow"/>
+        </w:rPr>
+        <w:t>comp</w:t>
+      </w:r>
+      <w:r>
+        <w:rPr>
+          <w:rFonts w:ascii="Calibri" w:hAnsi="Calibri"/>
+          <w:sz w:val="22"/>
+          <w:szCs w:val="22"/>
+          <w:highlight w:val="yellow"/>
+        </w:rPr>
+        <w:t>leted</w:t>
+      </w:r>
+      <w:proofErr w:type="gramEnd"/>
+      <w:r>
+        <w:rPr>
+          <w:rFonts w:ascii="Calibri" w:hAnsi="Calibri"/>
+          <w:sz w:val="22"/>
+          <w:szCs w:val="22"/>
+          <w:highlight w:val="yellow"/>
+        </w:rPr>
+        <w:t xml:space="preserve"> qualifier&gt; ::= </w:t>
+      </w:r>
+      <w:r>
+        <w:rPr>
+          <w:rFonts w:ascii="Calibri" w:hAnsi="Calibri"/>
+          <w:sz w:val="22"/>
+          <w:szCs w:val="22"/>
+          <w:highlight w:val="yellow"/>
+        </w:rPr>
+        <w:t>| “</w:t>
+      </w:r>
+      <w:proofErr w:type="spellStart"/>
+      <w:r>
+        <w:rPr>
+          <w:rFonts w:ascii="Calibri" w:hAnsi="Calibri"/>
+          <w:sz w:val="22"/>
+          <w:szCs w:val="22"/>
+          <w:highlight w:val="yellow"/>
+        </w:rPr>
+        <w:t>examdetailed</w:t>
+      </w:r>
+      <w:proofErr w:type="spellEnd"/>
+      <w:r>
+        <w:rPr>
+          <w:rFonts w:ascii="Calibri" w:hAnsi="Calibri"/>
+          <w:sz w:val="22"/>
+          <w:szCs w:val="22"/>
+          <w:highlight w:val="yellow"/>
+        </w:rPr>
+        <w:t>” | “</w:t>
+      </w:r>
+      <w:proofErr w:type="spellStart"/>
+      <w:r>
+        <w:rPr>
+          <w:rFonts w:ascii="Calibri" w:hAnsi="Calibri"/>
+          <w:sz w:val="22"/>
+          <w:szCs w:val="22"/>
+          <w:highlight w:val="yellow"/>
+        </w:rPr>
+        <w:t>examcomp</w:t>
+      </w:r>
+      <w:proofErr w:type="spellEnd"/>
+      <w:r>
+        <w:rPr>
+          <w:rFonts w:ascii="Calibri" w:hAnsi="Calibri"/>
+          <w:sz w:val="22"/>
+          <w:szCs w:val="22"/>
+          <w:highlight w:val="yellow"/>
+        </w:rPr>
+        <w:t>”</w:t>
+      </w:r>
+      <w:r>
+        <w:rPr>
+          <w:rFonts w:ascii="Calibri" w:hAnsi="Calibri"/>
+          <w:sz w:val="22"/>
+          <w:szCs w:val="22"/>
+          <w:highlight w:val="yellow"/>
+        </w:rPr>
+        <w:t xml:space="preserve"> </w:t>
       </w:r>
     </w:p>
     <w:p>
@@ -910,6 +1181,7 @@
         <w:t>"</w:t>
       </w:r>
       <w:proofErr w:type="spellStart"/>
+      <w:proofErr w:type="gramStart"/>
       <w:r>
         <w:rPr>
           <w:rFonts w:ascii="Calibri" w:eastAsia="Times New Roman" w:hAnsi="Calibri"/>
@@ -919,6 +1191,7 @@
         <w:t>req</w:t>
       </w:r>
       <w:proofErr w:type="spellEnd"/>
+      <w:proofErr w:type="gramEnd"/>
       <w:r>
         <w:rPr>
           <w:rFonts w:ascii="Calibri" w:eastAsia="Times New Roman" w:hAnsi="Calibri"/>
@@ -926,6 +1199,42 @@
           <w:szCs w:val="22"/>
         </w:rPr>
         <w:t>" adds "data" to the required list specified by &lt;qualifier&gt;</w:t>
+      </w:r>
+      <w:r>
+        <w:rPr>
+          <w:rFonts w:ascii="Calibri" w:eastAsia="Times New Roman" w:hAnsi="Calibri"/>
+          <w:sz w:val="22"/>
+          <w:szCs w:val="22"/>
+        </w:rPr>
+        <w:t xml:space="preserve"> </w:t>
+      </w:r>
+      <w:r>
+        <w:rPr>
+          <w:rFonts w:ascii="Calibri" w:eastAsia="Times New Roman" w:hAnsi="Calibri"/>
+          <w:color w:val="C00000"/>
+          <w:sz w:val="22"/>
+          <w:szCs w:val="22"/>
+        </w:rPr>
+        <w:t>(</w:t>
+      </w:r>
+      <w:r>
+        <w:rPr>
+          <w:rFonts w:ascii="Calibri" w:eastAsia="Times New Roman" w:hAnsi="Calibri"/>
+          <w:b/>
+          <w:color w:val="C00000"/>
+          <w:sz w:val="22"/>
+          <w:szCs w:val="22"/>
+        </w:rPr>
+        <w:t>NOTE</w:t>
+      </w:r>
+      <w:r>
+        <w:rPr>
+          <w:rFonts w:ascii="Calibri" w:eastAsia="Times New Roman" w:hAnsi="Calibri"/>
+          <w:color w:val="C00000"/>
+          <w:sz w:val="22"/>
+          <w:szCs w:val="22"/>
+        </w:rPr>
+        <w:t>: this list is now labeled “Recommended” in the dashboard.)</w:t>
       </w:r>
     </w:p>
     <w:p>
@@ -1192,13 +1501,15 @@
         <w:textAlignment w:val="center"/>
         <w:rPr>
           <w:rFonts w:eastAsia="Times New Roman"/>
-        </w:rPr>
-      </w:pPr>
-      <w:r>
-        <w:rPr>
-          <w:rFonts w:ascii="Calibri" w:eastAsia="Times New Roman" w:hAnsi="Calibri"/>
-          <w:sz w:val="22"/>
-          <w:szCs w:val="22"/>
+          <w:highlight w:val="yellow"/>
+        </w:rPr>
+      </w:pPr>
+      <w:r>
+        <w:rPr>
+          <w:rFonts w:ascii="Calibri" w:eastAsia="Times New Roman" w:hAnsi="Calibri"/>
+          <w:sz w:val="22"/>
+          <w:szCs w:val="22"/>
+          <w:highlight w:val="cyan"/>
         </w:rPr>
         <w:t>if &lt;data&gt; has not been added to a list with a "</w:t>
       </w:r>
@@ -1208,6 +1519,7 @@
           <w:rFonts w:ascii="Calibri" w:eastAsia="Times New Roman" w:hAnsi="Calibri"/>
           <w:sz w:val="22"/>
           <w:szCs w:val="22"/>
+          <w:highlight w:val="cyan"/>
         </w:rPr>
         <w:t>req</w:t>
       </w:r>
@@ -1217,8 +1529,210 @@
           <w:rFonts w:ascii="Calibri" w:eastAsia="Times New Roman" w:hAnsi="Calibri"/>
           <w:sz w:val="22"/>
           <w:szCs w:val="22"/>
+          <w:highlight w:val="cyan"/>
         </w:rPr>
         <w:t>", "rec", or "add" (in other words, if the procedure hadn't been listed earlier), it is ignored</w:t>
+      </w:r>
+      <w:r>
+        <w:rPr>
+          <w:rFonts w:ascii="Calibri" w:eastAsia="Times New Roman" w:hAnsi="Calibri"/>
+          <w:sz w:val="22"/>
+          <w:szCs w:val="22"/>
+          <w:highlight w:val="cyan"/>
+        </w:rPr>
+        <w:t xml:space="preserve">  </w:t>
+      </w:r>
+      <w:r>
+        <w:rPr>
+          <w:rFonts w:ascii="Calibri" w:eastAsia="Times New Roman" w:hAnsi="Calibri"/>
+          <w:i/>
+          <w:sz w:val="22"/>
+          <w:szCs w:val="22"/>
+          <w:highlight w:val="yellow"/>
+        </w:rPr>
+        <w:t xml:space="preserve">– </w:t>
+      </w:r>
+      <w:r>
+        <w:rPr>
+          <w:rFonts w:ascii="Calibri" w:eastAsia="Times New Roman" w:hAnsi="Calibri"/>
+          <w:i/>
+          <w:sz w:val="22"/>
+          <w:szCs w:val="22"/>
+          <w:highlight w:val="yellow"/>
+        </w:rPr>
+        <w:t>should this</w:t>
+      </w:r>
+      <w:r>
+        <w:rPr>
+          <w:rFonts w:ascii="Calibri" w:eastAsia="Times New Roman" w:hAnsi="Calibri"/>
+          <w:i/>
+          <w:sz w:val="22"/>
+          <w:szCs w:val="22"/>
+          <w:highlight w:val="yellow"/>
+        </w:rPr>
+        <w:t xml:space="preserve"> change so that we don’t have to pre-announce what exams are going to be covered in an ROS or PFSH?</w:t>
+      </w:r>
+    </w:p>
+    <w:p>
+      <w:pPr>
+        <w:numPr>
+          <w:ilvl w:val="0"/>
+          <w:numId w:val="9"/>
+        </w:numPr>
+        <w:textAlignment w:val="center"/>
+        <w:rPr>
+          <w:rFonts w:eastAsia="Times New Roman"/>
+          <w:highlight w:val="yellow"/>
+        </w:rPr>
+      </w:pPr>
+      <w:r>
+        <w:rPr>
+          <w:rFonts w:ascii="Calibri" w:eastAsia="Times New Roman" w:hAnsi="Calibri"/>
+          <w:sz w:val="22"/>
+          <w:szCs w:val="22"/>
+          <w:highlight w:val="yellow"/>
+        </w:rPr>
+        <w:t>“</w:t>
+      </w:r>
+      <w:proofErr w:type="spellStart"/>
+      <w:r>
+        <w:rPr>
+          <w:rFonts w:ascii="Calibri" w:eastAsia="Times New Roman" w:hAnsi="Calibri"/>
+          <w:sz w:val="22"/>
+          <w:szCs w:val="22"/>
+          <w:highlight w:val="yellow"/>
+        </w:rPr>
+        <w:t>dataqual</w:t>
+      </w:r>
+      <w:proofErr w:type="spellEnd"/>
+      <w:r>
+        <w:rPr>
+          <w:rFonts w:ascii="Calibri" w:eastAsia="Times New Roman" w:hAnsi="Calibri"/>
+          <w:sz w:val="22"/>
+          <w:szCs w:val="22"/>
+          <w:highlight w:val="yellow"/>
+        </w:rPr>
+        <w:t>” records a qualified data item that has been completed</w:t>
+      </w:r>
+    </w:p>
+    <w:p>
+      <w:pPr>
+        <w:numPr>
+          <w:ilvl w:val="1"/>
+          <w:numId w:val="9"/>
+        </w:numPr>
+        <w:textAlignment w:val="center"/>
+        <w:rPr>
+          <w:rFonts w:eastAsia="Times New Roman"/>
+          <w:highlight w:val="yellow"/>
+        </w:rPr>
+      </w:pPr>
+      <w:r>
+        <w:rPr>
+          <w:rFonts w:ascii="Calibri" w:eastAsia="Times New Roman" w:hAnsi="Calibri"/>
+          <w:sz w:val="22"/>
+          <w:szCs w:val="22"/>
+          <w:highlight w:val="yellow"/>
+        </w:rPr>
+        <w:t>&lt;</w:t>
+      </w:r>
+      <w:r>
+        <w:rPr>
+          <w:rFonts w:ascii="Calibri" w:eastAsia="Times New Roman" w:hAnsi="Calibri"/>
+          <w:sz w:val="22"/>
+          <w:szCs w:val="22"/>
+          <w:highlight w:val="yellow"/>
+        </w:rPr>
+        <w:t xml:space="preserve">completed </w:t>
+      </w:r>
+      <w:r>
+        <w:rPr>
+          <w:rFonts w:ascii="Calibri" w:eastAsia="Times New Roman" w:hAnsi="Calibri"/>
+          <w:sz w:val="22"/>
+          <w:szCs w:val="22"/>
+          <w:highlight w:val="yellow"/>
+        </w:rPr>
+        <w:t>qualifie</w:t>
+      </w:r>
+      <w:r>
+        <w:rPr>
+          <w:rFonts w:ascii="Calibri" w:eastAsia="Times New Roman" w:hAnsi="Calibri"/>
+          <w:sz w:val="22"/>
+          <w:szCs w:val="22"/>
+          <w:highlight w:val="yellow"/>
+        </w:rPr>
+        <w:t>r</w:t>
+      </w:r>
+      <w:r>
+        <w:rPr>
+          <w:rFonts w:ascii="Calibri" w:eastAsia="Times New Roman" w:hAnsi="Calibri"/>
+          <w:sz w:val="22"/>
+          <w:szCs w:val="22"/>
+          <w:highlight w:val="yellow"/>
+        </w:rPr>
+        <w:t>&gt; is one of “</w:t>
+      </w:r>
+      <w:proofErr w:type="spellStart"/>
+      <w:r>
+        <w:rPr>
+          <w:rFonts w:ascii="Calibri" w:eastAsia="Times New Roman" w:hAnsi="Calibri"/>
+          <w:sz w:val="22"/>
+          <w:szCs w:val="22"/>
+          <w:highlight w:val="yellow"/>
+        </w:rPr>
+        <w:t>examdetailed</w:t>
+      </w:r>
+      <w:proofErr w:type="spellEnd"/>
+      <w:r>
+        <w:rPr>
+          <w:rFonts w:ascii="Calibri" w:eastAsia="Times New Roman" w:hAnsi="Calibri"/>
+          <w:sz w:val="22"/>
+          <w:szCs w:val="22"/>
+          <w:highlight w:val="yellow"/>
+        </w:rPr>
+        <w:t>” (for a detailed exam completed), “</w:t>
+      </w:r>
+      <w:proofErr w:type="spellStart"/>
+      <w:r>
+        <w:rPr>
+          <w:rFonts w:ascii="Calibri" w:eastAsia="Times New Roman" w:hAnsi="Calibri"/>
+          <w:sz w:val="22"/>
+          <w:szCs w:val="22"/>
+          <w:highlight w:val="yellow"/>
+        </w:rPr>
+        <w:t>examcomp</w:t>
+      </w:r>
+      <w:proofErr w:type="spellEnd"/>
+      <w:r>
+        <w:rPr>
+          <w:rFonts w:ascii="Calibri" w:eastAsia="Times New Roman" w:hAnsi="Calibri"/>
+          <w:sz w:val="22"/>
+          <w:szCs w:val="22"/>
+          <w:highlight w:val="yellow"/>
+        </w:rPr>
+        <w:t>” (for a comprehensive exam completed)</w:t>
+      </w:r>
+    </w:p>
+    <w:p>
+      <w:pPr>
+        <w:numPr>
+          <w:ilvl w:val="1"/>
+          <w:numId w:val="9"/>
+        </w:numPr>
+        <w:textAlignment w:val="center"/>
+        <w:rPr>
+          <w:rFonts w:eastAsia="Times New Roman"/>
+          <w:highlight w:val="yellow"/>
+        </w:rPr>
+      </w:pPr>
+      <w:r>
+        <w:rPr>
+          <w:rFonts w:ascii="Calibri" w:eastAsia="Times New Roman" w:hAnsi="Calibri"/>
+          <w:sz w:val="22"/>
+          <w:szCs w:val="22"/>
+          <w:highlight w:val="yellow"/>
+        </w:rPr>
+        <w:t>&lt;data&gt; is detail about the exam completed</w:t>
       </w:r>
     </w:p>
     <w:p>
@@ -1231,6 +1745,7 @@
         <w:textAlignment w:val="center"/>
         <w:rPr>
           <w:rFonts w:eastAsia="Times New Roman"/>
+          <w:color w:val="C00000"/>
         </w:rPr>
       </w:pPr>
       <w:r>
@@ -1292,7 +1807,23 @@
           <w:sz w:val="22"/>
           <w:szCs w:val="22"/>
         </w:rPr>
-        <w:t>"VS" provides data for a vital sign.  If the vs-qualifier is not recognized the data is ignored.  The vital signs are assumed to arrive in the order taken (that is, in increasing offset through the EHR) and only the last one is stored by the SLC.</w:t>
+        <w:t>"VS" provides data for a vital sign.  If the vs-qualifier is not recognized the data is ignored.  The vital signs are assumed to arrive in the order taken (that is, in increasing offset through the EHR) and only the last one is stored</w:t>
+      </w:r>
+      <w:r>
+        <w:rPr>
+          <w:rFonts w:ascii="Calibri" w:eastAsia="Times New Roman" w:hAnsi="Calibri"/>
+          <w:sz w:val="22"/>
+          <w:szCs w:val="22"/>
+        </w:rPr>
+        <w:t xml:space="preserve"> and evaluated</w:t>
+      </w:r>
+      <w:r>
+        <w:rPr>
+          <w:rFonts w:ascii="Calibri" w:eastAsia="Times New Roman" w:hAnsi="Calibri"/>
+          <w:sz w:val="22"/>
+          <w:szCs w:val="22"/>
+        </w:rPr>
+        <w:t xml:space="preserve"> by SLC.</w:t>
       </w:r>
     </w:p>
     <w:p>
@@ -1517,15 +2048,7 @@
           <w:sz w:val="22"/>
           <w:szCs w:val="22"/>
         </w:rPr>
-        <w:t>"</w:t>
-      </w:r>
-      <w:r>
-        <w:rPr>
-          <w:rFonts w:ascii="Calibri" w:hAnsi="Calibri"/>
-          <w:sz w:val="22"/>
-          <w:szCs w:val="22"/>
-        </w:rPr>
-        <w:t xml:space="preserve"> causes the SLC to remove the warning box on the dashboard.  The last of </w:t>
+        <w:t xml:space="preserve">" causes the SLC to remove the warning box on the dashboard.  The last of </w:t>
       </w:r>
       <w:r>
         <w:rPr>
@@ -1561,8 +2084,6 @@
         </w:rPr>
         <w:t xml:space="preserve"> seen is the one that takes effect.</w:t>
       </w:r>
-      <w:bookmarkStart w:id="0" w:name="_GoBack"/>
-      <w:bookmarkEnd w:id="0"/>
     </w:p>
     <w:p>
       <w:pPr>
@@ -1584,6 +2105,362 @@
         </w:rPr>
         <w:t>comparisons for &lt;data&gt; ignore decoration such as the brackets and asterisks in "[***Onset***]"</w:t>
       </w:r>
+    </w:p>
+    <w:p>
+      <w:pPr>
+        <w:textAlignment w:val="center"/>
+        <w:rPr>
+          <w:rFonts w:ascii="Calibri" w:eastAsia="Times New Roman" w:hAnsi="Calibri"/>
+          <w:sz w:val="22"/>
+          <w:szCs w:val="22"/>
+        </w:rPr>
+      </w:pPr>
+    </w:p>
+    <w:p>
+      <w:pPr>
+        <w:textAlignment w:val="center"/>
+        <w:rPr>
+          <w:rFonts w:ascii="Calibri" w:eastAsia="Times New Roman" w:hAnsi="Calibri"/>
+          <w:sz w:val="22"/>
+          <w:szCs w:val="22"/>
+        </w:rPr>
+      </w:pPr>
+      <w:r>
+        <w:rPr>
+          <w:rFonts w:ascii="Calibri" w:eastAsia="Times New Roman" w:hAnsi="Calibri"/>
+          <w:sz w:val="22"/>
+          <w:szCs w:val="22"/>
+        </w:rPr>
+        <w:t>Example flow:</w:t>
+      </w:r>
+    </w:p>
+    <w:p>
+      <w:pPr>
+        <w:pStyle w:val="ListParagraph"/>
+        <w:numPr>
+          <w:ilvl w:val="0"/>
+          <w:numId w:val="14"/>
+        </w:numPr>
+        <w:textAlignment w:val="center"/>
+        <w:rPr>
+          <w:rFonts w:ascii="Calibri" w:eastAsia="Times New Roman" w:hAnsi="Calibri"/>
+          <w:sz w:val="22"/>
+          <w:szCs w:val="22"/>
+        </w:rPr>
+      </w:pPr>
+      <w:r>
+        <w:rPr>
+          <w:rFonts w:ascii="Calibri" w:eastAsia="Times New Roman" w:hAnsi="Calibri"/>
+          <w:sz w:val="22"/>
+          <w:szCs w:val="22"/>
+        </w:rPr>
+        <w:t xml:space="preserve">begin exam – </w:t>
+      </w:r>
+      <w:r>
+        <w:rPr>
+          <w:rFonts w:ascii="Calibri" w:eastAsia="Times New Roman" w:hAnsi="Calibri"/>
+          <w:sz w:val="22"/>
+          <w:szCs w:val="22"/>
+        </w:rPr>
+        <w:t xml:space="preserve">SLC receives required HPI and Exam items which will be listed on the dashboard </w:t>
+      </w:r>
+    </w:p>
+    <w:p>
+      <w:pPr>
+        <w:pStyle w:val="ListParagraph"/>
+        <w:numPr>
+          <w:ilvl w:val="0"/>
+          <w:numId w:val="14"/>
+        </w:numPr>
+        <w:textAlignment w:val="center"/>
+        <w:rPr>
+          <w:rFonts w:ascii="Calibri" w:eastAsia="Times New Roman" w:hAnsi="Calibri"/>
+          <w:sz w:val="22"/>
+          <w:szCs w:val="22"/>
+        </w:rPr>
+      </w:pPr>
+      <w:proofErr w:type="gramStart"/>
+      <w:r>
+        <w:rPr>
+          <w:rFonts w:ascii="Calibri" w:eastAsia="Times New Roman" w:hAnsi="Calibri"/>
+          <w:sz w:val="22"/>
+          <w:szCs w:val="22"/>
+        </w:rPr>
+        <w:t>billing</w:t>
+      </w:r>
+      <w:proofErr w:type="gramEnd"/>
+      <w:r>
+        <w:rPr>
+          <w:rFonts w:ascii="Calibri" w:eastAsia="Times New Roman" w:hAnsi="Calibri"/>
+          <w:sz w:val="22"/>
+          <w:szCs w:val="22"/>
+        </w:rPr>
+        <w:t xml:space="preserve"> scoring sent to SLC</w:t>
+      </w:r>
+      <w:r>
+        <w:rPr>
+          <w:rFonts w:ascii="Calibri" w:eastAsia="Times New Roman" w:hAnsi="Calibri"/>
+          <w:sz w:val="22"/>
+          <w:szCs w:val="22"/>
+        </w:rPr>
+        <w:t xml:space="preserve"> </w:t>
+      </w:r>
+      <w:r>
+        <w:rPr>
+          <w:rFonts w:ascii="Calibri" w:eastAsia="Times New Roman" w:hAnsi="Calibri"/>
+          <w:sz w:val="22"/>
+          <w:szCs w:val="22"/>
+        </w:rPr>
+        <w:t xml:space="preserve">– </w:t>
+      </w:r>
+      <w:r>
+        <w:rPr>
+          <w:rFonts w:ascii="Calibri" w:eastAsia="Times New Roman" w:hAnsi="Calibri"/>
+          <w:sz w:val="22"/>
+          <w:szCs w:val="22"/>
+        </w:rPr>
+        <w:t xml:space="preserve">“bill </w:t>
+      </w:r>
+      <w:proofErr w:type="spellStart"/>
+      <w:r>
+        <w:rPr>
+          <w:rFonts w:ascii="Calibri" w:eastAsia="Times New Roman" w:hAnsi="Calibri"/>
+          <w:sz w:val="22"/>
+          <w:szCs w:val="22"/>
+        </w:rPr>
+        <w:t>hpi</w:t>
+      </w:r>
+      <w:proofErr w:type="spellEnd"/>
+      <w:r>
+        <w:rPr>
+          <w:rFonts w:ascii="Calibri" w:eastAsia="Times New Roman" w:hAnsi="Calibri"/>
+          <w:sz w:val="22"/>
+          <w:szCs w:val="22"/>
+        </w:rPr>
+        <w:t xml:space="preserve"> location, severity, timing, quality, … ! bill </w:t>
+      </w:r>
+      <w:proofErr w:type="spellStart"/>
+      <w:r>
+        <w:rPr>
+          <w:rFonts w:ascii="Calibri" w:eastAsia="Times New Roman" w:hAnsi="Calibri"/>
+          <w:sz w:val="22"/>
+          <w:szCs w:val="22"/>
+        </w:rPr>
+        <w:t>ros</w:t>
+      </w:r>
+      <w:proofErr w:type="spellEnd"/>
+      <w:r>
+        <w:rPr>
+          <w:rFonts w:ascii="Calibri" w:eastAsia="Times New Roman" w:hAnsi="Calibri"/>
+          <w:sz w:val="22"/>
+          <w:szCs w:val="22"/>
+        </w:rPr>
+        <w:t xml:space="preserve"> constitutional, eyes, ENT, …”</w:t>
+      </w:r>
+    </w:p>
+    <w:p>
+      <w:pPr>
+        <w:pStyle w:val="ListParagraph"/>
+        <w:numPr>
+          <w:ilvl w:val="0"/>
+          <w:numId w:val="14"/>
+        </w:numPr>
+        <w:textAlignment w:val="center"/>
+        <w:rPr>
+          <w:rFonts w:ascii="Calibri" w:eastAsia="Times New Roman" w:hAnsi="Calibri"/>
+          <w:sz w:val="22"/>
+          <w:szCs w:val="22"/>
+        </w:rPr>
+      </w:pPr>
+      <w:r>
+        <w:rPr>
+          <w:rFonts w:ascii="Calibri" w:eastAsia="Times New Roman" w:hAnsi="Calibri"/>
+          <w:sz w:val="22"/>
+          <w:szCs w:val="22"/>
+        </w:rPr>
+        <w:t xml:space="preserve">exam items are closed in EHR &amp; MU sends notification to SLC via “data” commands, including for </w:t>
+      </w:r>
+      <w:r>
+        <w:rPr>
+          <w:rFonts w:ascii="Calibri" w:eastAsia="Times New Roman" w:hAnsi="Calibri"/>
+          <w:sz w:val="22"/>
+          <w:szCs w:val="22"/>
+        </w:rPr>
+        <w:t>billing items</w:t>
+      </w:r>
+    </w:p>
+    <w:p>
+      <w:pPr>
+        <w:pStyle w:val="ListParagraph"/>
+        <w:numPr>
+          <w:ilvl w:val="1"/>
+          <w:numId w:val="14"/>
+        </w:numPr>
+        <w:textAlignment w:val="center"/>
+        <w:rPr>
+          <w:rFonts w:ascii="Calibri" w:eastAsia="Times New Roman" w:hAnsi="Calibri"/>
+          <w:sz w:val="22"/>
+          <w:szCs w:val="22"/>
+        </w:rPr>
+      </w:pPr>
+      <w:r>
+        <w:rPr>
+          <w:rFonts w:ascii="Calibri" w:eastAsia="Times New Roman" w:hAnsi="Calibri"/>
+          <w:sz w:val="22"/>
+          <w:szCs w:val="22"/>
+        </w:rPr>
+        <w:t>if an item is in both the billing list and the exam list – e.g., we’ve seen “</w:t>
+      </w:r>
+      <w:proofErr w:type="spellStart"/>
+      <w:r>
+        <w:rPr>
+          <w:rFonts w:ascii="Calibri" w:eastAsia="Times New Roman" w:hAnsi="Calibri"/>
+          <w:sz w:val="22"/>
+          <w:szCs w:val="22"/>
+        </w:rPr>
+        <w:t>req</w:t>
+      </w:r>
+      <w:proofErr w:type="spellEnd"/>
+      <w:r>
+        <w:rPr>
+          <w:rFonts w:ascii="Calibri" w:eastAsia="Times New Roman" w:hAnsi="Calibri"/>
+          <w:sz w:val="22"/>
+          <w:szCs w:val="22"/>
+        </w:rPr>
+        <w:t xml:space="preserve"> </w:t>
+      </w:r>
+      <w:proofErr w:type="spellStart"/>
+      <w:r>
+        <w:rPr>
+          <w:rFonts w:ascii="Calibri" w:eastAsia="Times New Roman" w:hAnsi="Calibri"/>
+          <w:sz w:val="22"/>
+          <w:szCs w:val="22"/>
+        </w:rPr>
+        <w:t>hpi</w:t>
+      </w:r>
+      <w:proofErr w:type="spellEnd"/>
+      <w:r>
+        <w:rPr>
+          <w:rFonts w:ascii="Calibri" w:eastAsia="Times New Roman" w:hAnsi="Calibri"/>
+          <w:sz w:val="22"/>
+          <w:szCs w:val="22"/>
+        </w:rPr>
+        <w:t xml:space="preserve"> location” and “bill </w:t>
+      </w:r>
+      <w:proofErr w:type="spellStart"/>
+      <w:r>
+        <w:rPr>
+          <w:rFonts w:ascii="Calibri" w:eastAsia="Times New Roman" w:hAnsi="Calibri"/>
+          <w:sz w:val="22"/>
+          <w:szCs w:val="22"/>
+        </w:rPr>
+        <w:t>hpi</w:t>
+      </w:r>
+      <w:proofErr w:type="spellEnd"/>
+      <w:r>
+        <w:rPr>
+          <w:rFonts w:ascii="Calibri" w:eastAsia="Times New Roman" w:hAnsi="Calibri"/>
+          <w:sz w:val="22"/>
+          <w:szCs w:val="22"/>
+        </w:rPr>
+        <w:t xml:space="preserve"> location”, a “data location” counts against both</w:t>
+      </w:r>
+    </w:p>
+    <w:p>
+      <w:pPr>
+        <w:pStyle w:val="ListParagraph"/>
+        <w:numPr>
+          <w:ilvl w:val="0"/>
+          <w:numId w:val="14"/>
+        </w:numPr>
+        <w:textAlignment w:val="center"/>
+        <w:rPr>
+          <w:rFonts w:ascii="Calibri" w:eastAsia="Times New Roman" w:hAnsi="Calibri"/>
+          <w:sz w:val="22"/>
+          <w:szCs w:val="22"/>
+        </w:rPr>
+      </w:pPr>
+      <w:r>
+        <w:rPr>
+          <w:rFonts w:ascii="Calibri" w:eastAsia="Times New Roman" w:hAnsi="Calibri"/>
+          <w:sz w:val="22"/>
+          <w:szCs w:val="22"/>
+        </w:rPr>
+        <w:t>items taken off the required HPI &amp; exam lists score in the recommended panel &amp; progress bar</w:t>
+      </w:r>
+      <w:bookmarkStart w:id="0" w:name="_GoBack"/>
+      <w:bookmarkEnd w:id="0"/>
+    </w:p>
+    <w:p>
+      <w:pPr>
+        <w:pStyle w:val="ListParagraph"/>
+        <w:numPr>
+          <w:ilvl w:val="0"/>
+          <w:numId w:val="14"/>
+        </w:numPr>
+        <w:textAlignment w:val="center"/>
+        <w:rPr>
+          <w:rFonts w:ascii="Calibri" w:eastAsia="Times New Roman" w:hAnsi="Calibri"/>
+          <w:sz w:val="22"/>
+          <w:szCs w:val="22"/>
+        </w:rPr>
+      </w:pPr>
+      <w:r>
+        <w:rPr>
+          <w:rFonts w:ascii="Calibri" w:eastAsia="Times New Roman" w:hAnsi="Calibri"/>
+          <w:sz w:val="22"/>
+          <w:szCs w:val="22"/>
+        </w:rPr>
+        <w:t>items taken off the billing list score in the billing panel</w:t>
+      </w:r>
+    </w:p>
+    <w:p>
+      <w:pPr>
+        <w:textAlignment w:val="center"/>
+        <w:rPr>
+          <w:rFonts w:ascii="Calibri" w:eastAsia="Times New Roman" w:hAnsi="Calibri"/>
+          <w:sz w:val="22"/>
+          <w:szCs w:val="22"/>
+        </w:rPr>
+      </w:pPr>
+    </w:p>
+    <w:p>
+      <w:pPr>
+        <w:textAlignment w:val="center"/>
+        <w:rPr>
+          <w:rFonts w:ascii="Calibri" w:eastAsia="Times New Roman" w:hAnsi="Calibri"/>
+          <w:sz w:val="22"/>
+          <w:szCs w:val="22"/>
+        </w:rPr>
+      </w:pPr>
+    </w:p>
+    <w:p>
+      <w:pPr>
+        <w:textAlignment w:val="center"/>
+        <w:rPr>
+          <w:rFonts w:ascii="Calibri" w:eastAsia="Times New Roman" w:hAnsi="Calibri"/>
+          <w:sz w:val="22"/>
+          <w:szCs w:val="22"/>
+        </w:rPr>
+      </w:pPr>
+    </w:p>
+    <w:p>
+      <w:pPr>
+        <w:textAlignment w:val="center"/>
+        <w:rPr>
+          <w:rFonts w:ascii="Calibri" w:eastAsia="Times New Roman" w:hAnsi="Calibri"/>
+          <w:sz w:val="22"/>
+          <w:szCs w:val="22"/>
+        </w:rPr>
+      </w:pPr>
+    </w:p>
+    <w:p>
+      <w:pPr>
+        <w:textAlignment w:val="center"/>
+        <w:rPr>
+          <w:rFonts w:eastAsia="Times New Roman"/>
+        </w:rPr>
+      </w:pPr>
     </w:p>
     <w:p>
       <w:pPr>
@@ -2252,7 +3129,7 @@
         <w:sz w:val="20"/>
       </w:rPr>
     </w:lvl>
-    <w:lvl w:ilvl="1" w:tentative="1">
+    <w:lvl w:ilvl="1">
       <w:start w:val="1"/>
       <w:numFmt w:val="bullet"/>
       <w:lvlText w:val=""/>
@@ -3963,6 +4840,17 @@
       <w:spacing w:before="100" w:beforeAutospacing="1" w:after="100" w:afterAutospacing="1"/>
     </w:pPr>
   </w:style>
+  <w:style w:type="paragraph" w:styleId="ListParagraph">
+    <w:name w:val="List Paragraph"/>
+    <w:basedOn w:val="Normal"/>
+    <w:uiPriority w:val="34"/>
+    <w:qFormat/>
+    <w:rsid w:val="007B058A"/>
+    <w:pPr>
+      <w:ind w:left="720"/>
+      <w:contextualSpacing/>
+    </w:pPr>
+  </w:style>
 </w:styles>
 </file>
 
@@ -4160,6 +5048,17 @@
     <w:unhideWhenUsed/>
     <w:pPr>
       <w:spacing w:before="100" w:beforeAutospacing="1" w:after="100" w:afterAutospacing="1"/>
+    </w:pPr>
+  </w:style>
+  <w:style w:type="paragraph" w:styleId="ListParagraph">
+    <w:name w:val="List Paragraph"/>
+    <w:basedOn w:val="Normal"/>
+    <w:uiPriority w:val="34"/>
+    <w:qFormat/>
+    <w:rsid w:val="007B058A"/>
+    <w:pPr>
+      <w:ind w:left="720"/>
+      <w:contextualSpacing/>
     </w:pPr>
   </w:style>
 </w:styles>

</xml_diff>

<commit_message>
always do validation and update/remove warning box -- partial fix for #16
</commit_message>
<xml_diff>
--- a/documents/SLC_grammar.docx
+++ b/documents/SLC_grammar.docx
@@ -87,7 +87,7 @@
           <w:sz w:val="20"/>
           <w:szCs w:val="20"/>
         </w:rPr>
-        <w:t>15-Sep-14 10:21</w:t>
+        <w:t>18-Sep-14 17:37</w:t>
       </w:r>
       <w:r>
         <w:rPr>
@@ -740,16 +740,7 @@
           <w:szCs w:val="22"/>
           <w:highlight w:val="yellow"/>
         </w:rPr>
-        <w:t xml:space="preserve"> qualifier&gt; ::= </w:t>
-      </w:r>
-      <w:r>
-        <w:rPr>
-          <w:rFonts w:ascii="Calibri" w:hAnsi="Calibri"/>
-          <w:sz w:val="22"/>
-          <w:szCs w:val="22"/>
-          <w:highlight w:val="yellow"/>
-        </w:rPr>
-        <w:t>| “</w:t>
+        <w:t xml:space="preserve"> qualifier&gt; ::= | “</w:t>
       </w:r>
       <w:proofErr w:type="spellStart"/>
       <w:r>
@@ -1847,7 +1838,20 @@
           <w:szCs w:val="22"/>
           <w:highlight w:val="yellow"/>
         </w:rPr>
-        <w:t xml:space="preserve">Enhancement for later: a </w:t>
+        <w:t>Enha</w:t>
+      </w:r>
+      <w:bookmarkStart w:id="0" w:name="_GoBack"/>
+      <w:bookmarkEnd w:id="0"/>
+      <w:r>
+        <w:rPr>
+          <w:rFonts w:ascii="Calibri" w:eastAsia="Times New Roman" w:hAnsi="Calibri"/>
+          <w:i/>
+          <w:iCs/>
+          <w:sz w:val="22"/>
+          <w:szCs w:val="22"/>
+          <w:highlight w:val="yellow"/>
+        </w:rPr>
+        <w:t xml:space="preserve">ncement for later: a </w:t>
       </w:r>
       <w:r>
         <w:rPr>
@@ -2177,6 +2181,7 @@
           <w:rFonts w:ascii="Calibri" w:eastAsia="Times New Roman" w:hAnsi="Calibri"/>
           <w:sz w:val="22"/>
           <w:szCs w:val="22"/>
+          <w:highlight w:val="cyan"/>
         </w:rPr>
       </w:pPr>
       <w:proofErr w:type="gramStart"/>
@@ -2185,6 +2190,7 @@
           <w:rFonts w:ascii="Calibri" w:eastAsia="Times New Roman" w:hAnsi="Calibri"/>
           <w:sz w:val="22"/>
           <w:szCs w:val="22"/>
+          <w:highlight w:val="cyan"/>
         </w:rPr>
         <w:t>billing</w:t>
       </w:r>
@@ -2194,6 +2200,7 @@
           <w:rFonts w:ascii="Calibri" w:eastAsia="Times New Roman" w:hAnsi="Calibri"/>
           <w:sz w:val="22"/>
           <w:szCs w:val="22"/>
+          <w:highlight w:val="cyan"/>
         </w:rPr>
         <w:t xml:space="preserve"> scoring sent to SLC</w:t>
       </w:r>
@@ -2202,6 +2209,7 @@
           <w:rFonts w:ascii="Calibri" w:eastAsia="Times New Roman" w:hAnsi="Calibri"/>
           <w:sz w:val="22"/>
           <w:szCs w:val="22"/>
+          <w:highlight w:val="cyan"/>
         </w:rPr>
         <w:t xml:space="preserve"> </w:t>
       </w:r>
@@ -2210,6 +2218,7 @@
           <w:rFonts w:ascii="Calibri" w:eastAsia="Times New Roman" w:hAnsi="Calibri"/>
           <w:sz w:val="22"/>
           <w:szCs w:val="22"/>
+          <w:highlight w:val="cyan"/>
         </w:rPr>
         <w:t xml:space="preserve">– </w:t>
       </w:r>
@@ -2218,6 +2227,7 @@
           <w:rFonts w:ascii="Calibri" w:eastAsia="Times New Roman" w:hAnsi="Calibri"/>
           <w:sz w:val="22"/>
           <w:szCs w:val="22"/>
+          <w:highlight w:val="cyan"/>
         </w:rPr>
         <w:t xml:space="preserve">“bill </w:t>
       </w:r>
@@ -2227,6 +2237,7 @@
           <w:rFonts w:ascii="Calibri" w:eastAsia="Times New Roman" w:hAnsi="Calibri"/>
           <w:sz w:val="22"/>
           <w:szCs w:val="22"/>
+          <w:highlight w:val="cyan"/>
         </w:rPr>
         <w:t>hpi</w:t>
       </w:r>
@@ -2236,6 +2247,7 @@
           <w:rFonts w:ascii="Calibri" w:eastAsia="Times New Roman" w:hAnsi="Calibri"/>
           <w:sz w:val="22"/>
           <w:szCs w:val="22"/>
+          <w:highlight w:val="cyan"/>
         </w:rPr>
         <w:t xml:space="preserve"> location, severity, timing, quality, … ! bill </w:t>
       </w:r>
@@ -2245,6 +2257,7 @@
           <w:rFonts w:ascii="Calibri" w:eastAsia="Times New Roman" w:hAnsi="Calibri"/>
           <w:sz w:val="22"/>
           <w:szCs w:val="22"/>
+          <w:highlight w:val="cyan"/>
         </w:rPr>
         <w:t>ros</w:t>
       </w:r>
@@ -2254,6 +2267,7 @@
           <w:rFonts w:ascii="Calibri" w:eastAsia="Times New Roman" w:hAnsi="Calibri"/>
           <w:sz w:val="22"/>
           <w:szCs w:val="22"/>
+          <w:highlight w:val="cyan"/>
         </w:rPr>
         <w:t xml:space="preserve"> constitutional, eyes, ENT, …”</w:t>
       </w:r>
@@ -2388,8 +2402,6 @@
         </w:rPr>
         <w:t>items taken off the required HPI &amp; exam lists score in the recommended panel &amp; progress bar</w:t>
       </w:r>
-      <w:bookmarkStart w:id="0" w:name="_GoBack"/>
-      <w:bookmarkEnd w:id="0"/>
     </w:p>
     <w:p>
       <w:pPr>

</xml_diff>

<commit_message>
add a missing command description
</commit_message>
<xml_diff>
--- a/documents/SLC_grammar.docx
+++ b/documents/SLC_grammar.docx
@@ -87,7 +87,7 @@
           <w:sz w:val="20"/>
           <w:szCs w:val="20"/>
         </w:rPr>
-        <w:t>18-Sep-14 17:37</w:t>
+        <w:t>18-Sep-14 17:45</w:t>
       </w:r>
       <w:r>
         <w:rPr>
@@ -1735,6 +1735,53 @@
         <w:ind w:left="540"/>
         <w:textAlignment w:val="center"/>
         <w:rPr>
+          <w:rFonts w:asciiTheme="minorHAnsi" w:eastAsia="Times New Roman" w:hAnsiTheme="minorHAnsi"/>
+          <w:sz w:val="22"/>
+          <w:szCs w:val="22"/>
+          <w:highlight w:val="yellow"/>
+        </w:rPr>
+      </w:pPr>
+      <w:bookmarkStart w:id="0" w:name="_GoBack"/>
+      <w:bookmarkEnd w:id="0"/>
+      <w:r>
+        <w:rPr>
+          <w:rFonts w:asciiTheme="minorHAnsi" w:eastAsia="Times New Roman" w:hAnsiTheme="minorHAnsi"/>
+          <w:sz w:val="22"/>
+          <w:szCs w:val="22"/>
+          <w:highlight w:val="yellow"/>
+        </w:rPr>
+        <w:t>“bill” adds items to the specified billing category – these are logged as completed by a “data” or “</w:t>
+      </w:r>
+      <w:proofErr w:type="spellStart"/>
+      <w:r>
+        <w:rPr>
+          <w:rFonts w:asciiTheme="minorHAnsi" w:eastAsia="Times New Roman" w:hAnsiTheme="minorHAnsi"/>
+          <w:sz w:val="22"/>
+          <w:szCs w:val="22"/>
+          <w:highlight w:val="yellow"/>
+        </w:rPr>
+        <w:t>dataqual</w:t>
+      </w:r>
+      <w:proofErr w:type="spellEnd"/>
+      <w:r>
+        <w:rPr>
+          <w:rFonts w:asciiTheme="minorHAnsi" w:eastAsia="Times New Roman" w:hAnsiTheme="minorHAnsi"/>
+          <w:sz w:val="22"/>
+          <w:szCs w:val="22"/>
+          <w:highlight w:val="yellow"/>
+        </w:rPr>
+        <w:t>” command</w:t>
+      </w:r>
+    </w:p>
+    <w:p>
+      <w:pPr>
+        <w:numPr>
+          <w:ilvl w:val="0"/>
+          <w:numId w:val="10"/>
+        </w:numPr>
+        <w:ind w:left="540"/>
+        <w:textAlignment w:val="center"/>
+        <w:rPr>
           <w:rFonts w:eastAsia="Times New Roman"/>
           <w:color w:val="C00000"/>
         </w:rPr>
@@ -1745,7 +1792,15 @@
           <w:sz w:val="22"/>
           <w:szCs w:val="22"/>
         </w:rPr>
-        <w:t xml:space="preserve">"delete" is informational, telling the SLC the information attached to a keyword has been deleted on the EHR page </w:t>
+        <w:t>"delete</w:t>
+      </w:r>
+      <w:r>
+        <w:rPr>
+          <w:rFonts w:ascii="Calibri" w:eastAsia="Times New Roman" w:hAnsi="Calibri"/>
+          <w:sz w:val="22"/>
+          <w:szCs w:val="22"/>
+        </w:rPr>
+        <w:t xml:space="preserve">" is informational, telling the SLC the information attached to a keyword has been deleted on the EHR page </w:t>
       </w:r>
       <w:r>
         <w:rPr>
@@ -1838,20 +1893,7 @@
           <w:szCs w:val="22"/>
           <w:highlight w:val="yellow"/>
         </w:rPr>
-        <w:t>Enha</w:t>
-      </w:r>
-      <w:bookmarkStart w:id="0" w:name="_GoBack"/>
-      <w:bookmarkEnd w:id="0"/>
-      <w:r>
-        <w:rPr>
-          <w:rFonts w:ascii="Calibri" w:eastAsia="Times New Roman" w:hAnsi="Calibri"/>
-          <w:i/>
-          <w:iCs/>
-          <w:sz w:val="22"/>
-          <w:szCs w:val="22"/>
-          <w:highlight w:val="yellow"/>
-        </w:rPr>
-        <w:t xml:space="preserve">ncement for later: a </w:t>
+        <w:t xml:space="preserve">Enhancement for later: a </w:t>
       </w:r>
       <w:r>
         <w:rPr>

</xml_diff>

<commit_message>
fixes in service of #21 -- adds scoring for HPI, ROS & PFSH items, doesn't yet total the history supergroup correctly or manage exams at all; dashboard is laid out for the billing advice
</commit_message>
<xml_diff>
--- a/documents/SLC_grammar.docx
+++ b/documents/SLC_grammar.docx
@@ -87,7 +87,7 @@
           <w:sz w:val="20"/>
           <w:szCs w:val="20"/>
         </w:rPr>
-        <w:t>18-Sep-14 17:45</w:t>
+        <w:t>24-Sep-14 14:18</w:t>
       </w:r>
       <w:r>
         <w:rPr>
@@ -740,7 +740,25 @@
           <w:szCs w:val="22"/>
           <w:highlight w:val="yellow"/>
         </w:rPr>
-        <w:t xml:space="preserve"> qualifier&gt; ::= | “</w:t>
+        <w:t xml:space="preserve"> qualifier&gt; ::=</w:t>
+      </w:r>
+      <w:r>
+        <w:rPr>
+          <w:rFonts w:ascii="Calibri" w:hAnsi="Calibri"/>
+          <w:sz w:val="22"/>
+          <w:szCs w:val="22"/>
+          <w:highlight w:val="yellow"/>
+        </w:rPr>
+        <w:t xml:space="preserve"> &lt;qualifier&gt;</w:t>
+      </w:r>
+      <w:r>
+        <w:rPr>
+          <w:rFonts w:ascii="Calibri" w:hAnsi="Calibri"/>
+          <w:sz w:val="22"/>
+          <w:szCs w:val="22"/>
+          <w:highlight w:val="yellow"/>
+        </w:rPr>
+        <w:t xml:space="preserve"> | “</w:t>
       </w:r>
       <w:proofErr w:type="spellStart"/>
       <w:r>
@@ -1741,8 +1759,6 @@
           <w:highlight w:val="yellow"/>
         </w:rPr>
       </w:pPr>
-      <w:bookmarkStart w:id="0" w:name="_GoBack"/>
-      <w:bookmarkEnd w:id="0"/>
       <w:r>
         <w:rPr>
           <w:rFonts w:asciiTheme="minorHAnsi" w:eastAsia="Times New Roman" w:hAnsiTheme="minorHAnsi"/>
@@ -2421,6 +2437,85 @@
         </w:rPr>
         <w:t xml:space="preserve"> location”, a “data location” counts against both</w:t>
       </w:r>
+    </w:p>
+    <w:p>
+      <w:pPr>
+        <w:pStyle w:val="ListParagraph"/>
+        <w:numPr>
+          <w:ilvl w:val="0"/>
+          <w:numId w:val="14"/>
+        </w:numPr>
+        <w:textAlignment w:val="center"/>
+        <w:rPr>
+          <w:rFonts w:ascii="Calibri" w:eastAsia="Times New Roman" w:hAnsi="Calibri"/>
+          <w:sz w:val="22"/>
+          <w:szCs w:val="22"/>
+        </w:rPr>
+      </w:pPr>
+      <w:r>
+        <w:rPr>
+          <w:rFonts w:ascii="Calibri" w:eastAsia="Times New Roman" w:hAnsi="Calibri"/>
+          <w:sz w:val="22"/>
+          <w:szCs w:val="22"/>
+        </w:rPr>
+        <w:t>exam items  can also be closed with “</w:t>
+      </w:r>
+      <w:proofErr w:type="spellStart"/>
+      <w:r>
+        <w:rPr>
+          <w:rFonts w:ascii="Calibri" w:eastAsia="Times New Roman" w:hAnsi="Calibri"/>
+          <w:sz w:val="22"/>
+          <w:szCs w:val="22"/>
+        </w:rPr>
+        <w:t>dataqual</w:t>
+      </w:r>
+      <w:proofErr w:type="spellEnd"/>
+      <w:r>
+        <w:rPr>
+          <w:rFonts w:ascii="Calibri" w:eastAsia="Times New Roman" w:hAnsi="Calibri"/>
+          <w:sz w:val="22"/>
+          <w:szCs w:val="22"/>
+        </w:rPr>
+        <w:t>” commands, containing a category, e.g., “</w:t>
+      </w:r>
+      <w:proofErr w:type="spellStart"/>
+      <w:r>
+        <w:rPr>
+          <w:rFonts w:ascii="Calibri" w:eastAsia="Times New Roman" w:hAnsi="Calibri"/>
+          <w:sz w:val="22"/>
+          <w:szCs w:val="22"/>
+        </w:rPr>
+        <w:t>dataqual</w:t>
+      </w:r>
+      <w:proofErr w:type="spellEnd"/>
+      <w:r>
+        <w:rPr>
+          <w:rFonts w:ascii="Calibri" w:eastAsia="Times New Roman" w:hAnsi="Calibri"/>
+          <w:sz w:val="22"/>
+          <w:szCs w:val="22"/>
+        </w:rPr>
+        <w:t xml:space="preserve"> review of systems cardiovascular” or “</w:t>
+      </w:r>
+      <w:proofErr w:type="spellStart"/>
+      <w:r>
+        <w:rPr>
+          <w:rFonts w:ascii="Calibri" w:eastAsia="Times New Roman" w:hAnsi="Calibri"/>
+          <w:sz w:val="22"/>
+          <w:szCs w:val="22"/>
+        </w:rPr>
+        <w:t>dataqual</w:t>
+      </w:r>
+      <w:proofErr w:type="spellEnd"/>
+      <w:r>
+        <w:rPr>
+          <w:rFonts w:ascii="Calibri" w:eastAsia="Times New Roman" w:hAnsi="Calibri"/>
+          <w:sz w:val="22"/>
+          <w:szCs w:val="22"/>
+        </w:rPr>
+        <w:t xml:space="preserve"> ROS cardiovascular”</w:t>
+      </w:r>
+      <w:bookmarkStart w:id="0" w:name="_GoBack"/>
+      <w:bookmarkEnd w:id="0"/>
     </w:p>
     <w:p>
       <w:pPr>

</xml_diff>

<commit_message>
add documentation for the new commands we added to SLC
</commit_message>
<xml_diff>
--- a/documents/SLC_grammar.docx
+++ b/documents/SLC_grammar.docx
@@ -87,7 +87,7 @@
           <w:sz w:val="20"/>
           <w:szCs w:val="20"/>
         </w:rPr>
-        <w:t>24-Sep-14 14:18</w:t>
+        <w:t>24-Sep-14 17:48</w:t>
       </w:r>
       <w:r>
         <w:rPr>
@@ -286,6 +286,32 @@
         </w:rPr>
         <w:t>&gt; ::= "state" | "complaint" | "diff" | "link"</w:t>
       </w:r>
+      <w:r>
+        <w:rPr>
+          <w:rFonts w:ascii="Calibri" w:hAnsi="Calibri"/>
+          <w:sz w:val="22"/>
+          <w:szCs w:val="22"/>
+        </w:rPr>
+        <w:t xml:space="preserve"> | “</w:t>
+      </w:r>
+      <w:proofErr w:type="spellStart"/>
+      <w:r>
+        <w:rPr>
+          <w:rFonts w:ascii="Calibri" w:hAnsi="Calibri"/>
+          <w:sz w:val="22"/>
+          <w:szCs w:val="22"/>
+        </w:rPr>
+        <w:t>wlink</w:t>
+      </w:r>
+      <w:proofErr w:type="spellEnd"/>
+      <w:r>
+        <w:rPr>
+          <w:rFonts w:ascii="Calibri" w:hAnsi="Calibri"/>
+          <w:sz w:val="22"/>
+          <w:szCs w:val="22"/>
+        </w:rPr>
+        <w:t>”</w:t>
+      </w:r>
     </w:p>
     <w:p>
       <w:pPr>
@@ -379,7 +405,6 @@
           <w:rFonts w:ascii="Calibri" w:hAnsi="Calibri"/>
           <w:sz w:val="22"/>
           <w:szCs w:val="22"/>
-          <w:highlight w:val="yellow"/>
         </w:rPr>
         <w:t>| “bill” &lt;qualifier&gt;</w:t>
       </w:r>
@@ -409,24 +434,23 @@
           <w:sz w:val="22"/>
           <w:szCs w:val="22"/>
         </w:rPr>
-        <w:t>|"assess" | "data" &lt;data&gt;</w:t>
-      </w:r>
-      <w:r>
-        <w:rPr>
-          <w:rFonts w:ascii="Calibri" w:hAnsi="Calibri"/>
-          <w:sz w:val="22"/>
-          <w:szCs w:val="22"/>
-        </w:rPr>
-        <w:t xml:space="preserve"> </w:t>
-      </w:r>
-      <w:r>
-        <w:rPr>
-          <w:rFonts w:ascii="Calibri" w:hAnsi="Calibri"/>
-          <w:sz w:val="22"/>
-          <w:szCs w:val="22"/>
-          <w:highlight w:val="yellow"/>
-        </w:rPr>
-        <w:t>| “</w:t>
+        <w:t>|"assess" | "data" &lt;data</w:t>
+      </w:r>
+      <w:r>
+        <w:rPr>
+          <w:rFonts w:ascii="Calibri" w:hAnsi="Calibri"/>
+          <w:sz w:val="22"/>
+          <w:szCs w:val="22"/>
+        </w:rPr>
+        <w:t>&gt;</w:t>
+      </w:r>
+      <w:r>
+        <w:rPr>
+          <w:rFonts w:ascii="Calibri" w:hAnsi="Calibri"/>
+          <w:sz w:val="22"/>
+          <w:szCs w:val="22"/>
+        </w:rPr>
+        <w:t xml:space="preserve"> | “</w:t>
       </w:r>
       <w:proofErr w:type="spellStart"/>
       <w:r>
@@ -434,7 +458,6 @@
           <w:rFonts w:ascii="Calibri" w:hAnsi="Calibri"/>
           <w:sz w:val="22"/>
           <w:szCs w:val="22"/>
-          <w:highlight w:val="yellow"/>
         </w:rPr>
         <w:t>dataqual</w:t>
       </w:r>
@@ -444,34 +467,14 @@
           <w:rFonts w:ascii="Calibri" w:hAnsi="Calibri"/>
           <w:sz w:val="22"/>
           <w:szCs w:val="22"/>
-          <w:highlight w:val="yellow"/>
-        </w:rPr>
-        <w:t>”</w:t>
-      </w:r>
-      <w:r>
-        <w:rPr>
-          <w:rFonts w:ascii="Calibri" w:hAnsi="Calibri"/>
-          <w:sz w:val="22"/>
-          <w:szCs w:val="22"/>
-          <w:highlight w:val="yellow"/>
-        </w:rPr>
-        <w:t xml:space="preserve"> </w:t>
-      </w:r>
-      <w:r>
-        <w:rPr>
-          <w:rFonts w:ascii="Calibri" w:hAnsi="Calibri"/>
-          <w:sz w:val="22"/>
-          <w:szCs w:val="22"/>
-          <w:highlight w:val="yellow"/>
-        </w:rPr>
-        <w:t>&lt;</w:t>
-      </w:r>
-      <w:r>
-        <w:rPr>
-          <w:rFonts w:ascii="Calibri" w:hAnsi="Calibri"/>
-          <w:sz w:val="22"/>
-          <w:szCs w:val="22"/>
-          <w:highlight w:val="yellow"/>
+        </w:rPr>
+        <w:t>” &lt;</w:t>
+      </w:r>
+      <w:r>
+        <w:rPr>
+          <w:rFonts w:ascii="Calibri" w:hAnsi="Calibri"/>
+          <w:sz w:val="22"/>
+          <w:szCs w:val="22"/>
         </w:rPr>
         <w:t xml:space="preserve">completed </w:t>
       </w:r>
@@ -480,7 +483,6 @@
           <w:rFonts w:ascii="Calibri" w:hAnsi="Calibri"/>
           <w:sz w:val="22"/>
           <w:szCs w:val="22"/>
-          <w:highlight w:val="yellow"/>
         </w:rPr>
         <w:t>qualifier</w:t>
       </w:r>
@@ -490,7 +492,6 @@
           <w:rFonts w:ascii="Calibri" w:hAnsi="Calibri"/>
           <w:sz w:val="22"/>
           <w:szCs w:val="22"/>
-          <w:highlight w:val="yellow"/>
         </w:rPr>
         <w:t>&gt;  &lt;</w:t>
       </w:r>
@@ -500,7 +501,6 @@
           <w:rFonts w:ascii="Calibri" w:hAnsi="Calibri"/>
           <w:sz w:val="22"/>
           <w:szCs w:val="22"/>
-          <w:highlight w:val="yellow"/>
         </w:rPr>
         <w:t>data&gt;</w:t>
       </w:r>
@@ -577,37 +577,20 @@
       <w:pPr>
         <w:pStyle w:val="NormalWeb"/>
         <w:spacing w:before="0" w:beforeAutospacing="0" w:after="0" w:afterAutospacing="0"/>
-        <w:rPr>
-          <w:rFonts w:ascii="Calibri" w:hAnsi="Calibri"/>
-          <w:sz w:val="22"/>
-          <w:szCs w:val="22"/>
-        </w:rPr>
-      </w:pPr>
-      <w:r>
-        <w:rPr>
-          <w:rFonts w:ascii="Calibri" w:hAnsi="Calibri"/>
-          <w:sz w:val="22"/>
-          <w:szCs w:val="22"/>
-        </w:rPr>
-        <w:t>&lt;</w:t>
-      </w:r>
-      <w:proofErr w:type="gramStart"/>
-      <w:r>
-        <w:rPr>
-          <w:rFonts w:ascii="Calibri" w:hAnsi="Calibri"/>
-          <w:sz w:val="22"/>
-          <w:szCs w:val="22"/>
-        </w:rPr>
-        <w:t>qualifier</w:t>
-      </w:r>
-      <w:proofErr w:type="gramEnd"/>
-      <w:r>
-        <w:rPr>
-          <w:rFonts w:ascii="Calibri" w:hAnsi="Calibri"/>
-          <w:sz w:val="22"/>
-          <w:szCs w:val="22"/>
-        </w:rPr>
-        <w:t>&gt; ::= "</w:t>
+        <w:ind w:left="1080"/>
+        <w:rPr>
+          <w:rFonts w:ascii="Calibri" w:hAnsi="Calibri"/>
+          <w:sz w:val="22"/>
+          <w:szCs w:val="22"/>
+        </w:rPr>
+      </w:pPr>
+      <w:r>
+        <w:rPr>
+          <w:rFonts w:ascii="Calibri" w:hAnsi="Calibri"/>
+          <w:sz w:val="22"/>
+          <w:szCs w:val="22"/>
+        </w:rPr>
+        <w:t>| “</w:t>
       </w:r>
       <w:proofErr w:type="spellStart"/>
       <w:r>
@@ -616,7 +599,7 @@
           <w:sz w:val="22"/>
           <w:szCs w:val="22"/>
         </w:rPr>
-        <w:t>hpi</w:t>
+        <w:t>wlink_clear</w:t>
       </w:r>
       <w:proofErr w:type="spellEnd"/>
       <w:r>
@@ -625,73 +608,7 @@
           <w:sz w:val="22"/>
           <w:szCs w:val="22"/>
         </w:rPr>
-        <w:t>" | "exam"</w:t>
-      </w:r>
-      <w:r>
-        <w:rPr>
-          <w:rFonts w:ascii="Calibri" w:hAnsi="Calibri"/>
-          <w:sz w:val="22"/>
-          <w:szCs w:val="22"/>
-        </w:rPr>
-        <w:t xml:space="preserve"> </w:t>
-      </w:r>
-      <w:r>
-        <w:rPr>
-          <w:rFonts w:ascii="Calibri" w:hAnsi="Calibri"/>
-          <w:sz w:val="22"/>
-          <w:szCs w:val="22"/>
-          <w:highlight w:val="yellow"/>
-        </w:rPr>
-        <w:t>| “</w:t>
-      </w:r>
-      <w:proofErr w:type="spellStart"/>
-      <w:r>
-        <w:rPr>
-          <w:rFonts w:ascii="Calibri" w:hAnsi="Calibri"/>
-          <w:sz w:val="22"/>
-          <w:szCs w:val="22"/>
-          <w:highlight w:val="yellow"/>
-        </w:rPr>
-        <w:t>ros</w:t>
-      </w:r>
-      <w:proofErr w:type="spellEnd"/>
-      <w:r>
-        <w:rPr>
-          <w:rFonts w:ascii="Calibri" w:hAnsi="Calibri"/>
-          <w:sz w:val="22"/>
-          <w:szCs w:val="22"/>
-          <w:highlight w:val="yellow"/>
-        </w:rPr>
-        <w:t>” | “</w:t>
-      </w:r>
-      <w:proofErr w:type="spellStart"/>
-      <w:r>
-        <w:rPr>
-          <w:rFonts w:ascii="Calibri" w:hAnsi="Calibri"/>
-          <w:sz w:val="22"/>
-          <w:szCs w:val="22"/>
-          <w:highlight w:val="yellow"/>
-        </w:rPr>
-        <w:t>pfsh</w:t>
-      </w:r>
-      <w:proofErr w:type="spellEnd"/>
-      <w:r>
-        <w:rPr>
-          <w:rFonts w:ascii="Calibri" w:hAnsi="Calibri"/>
-          <w:sz w:val="22"/>
-          <w:szCs w:val="22"/>
-          <w:highlight w:val="yellow"/>
-        </w:rPr>
         <w:t>”</w:t>
-      </w:r>
-      <w:r>
-        <w:rPr>
-          <w:rFonts w:ascii="Calibri" w:hAnsi="Calibri"/>
-          <w:sz w:val="22"/>
-          <w:szCs w:val="22"/>
-          <w:highlight w:val="yellow"/>
-        </w:rPr>
-        <w:t xml:space="preserve"> </w:t>
       </w:r>
     </w:p>
     <w:p>
@@ -709,56 +626,166 @@
           <w:rFonts w:ascii="Calibri" w:hAnsi="Calibri"/>
           <w:sz w:val="22"/>
           <w:szCs w:val="22"/>
+        </w:rPr>
+        <w:t>&lt;</w:t>
+      </w:r>
+      <w:proofErr w:type="gramStart"/>
+      <w:r>
+        <w:rPr>
+          <w:rFonts w:ascii="Calibri" w:hAnsi="Calibri"/>
+          <w:sz w:val="22"/>
+          <w:szCs w:val="22"/>
+        </w:rPr>
+        <w:t>qualifier</w:t>
+      </w:r>
+      <w:proofErr w:type="gramEnd"/>
+      <w:r>
+        <w:rPr>
+          <w:rFonts w:ascii="Calibri" w:hAnsi="Calibri"/>
+          <w:sz w:val="22"/>
+          <w:szCs w:val="22"/>
+        </w:rPr>
+        <w:t>&gt; ::= "</w:t>
+      </w:r>
+      <w:proofErr w:type="spellStart"/>
+      <w:r>
+        <w:rPr>
+          <w:rFonts w:ascii="Calibri" w:hAnsi="Calibri"/>
+          <w:sz w:val="22"/>
+          <w:szCs w:val="22"/>
+        </w:rPr>
+        <w:t>hpi</w:t>
+      </w:r>
+      <w:proofErr w:type="spellEnd"/>
+      <w:r>
+        <w:rPr>
+          <w:rFonts w:ascii="Calibri" w:hAnsi="Calibri"/>
+          <w:sz w:val="22"/>
+          <w:szCs w:val="22"/>
+        </w:rPr>
+        <w:t>" | "exam"</w:t>
+      </w:r>
+      <w:r>
+        <w:rPr>
+          <w:rFonts w:ascii="Calibri" w:hAnsi="Calibri"/>
+          <w:sz w:val="22"/>
+          <w:szCs w:val="22"/>
+        </w:rPr>
+        <w:t xml:space="preserve"> </w:t>
+      </w:r>
+      <w:r>
+        <w:rPr>
+          <w:rFonts w:ascii="Calibri" w:hAnsi="Calibri"/>
+          <w:sz w:val="22"/>
+          <w:szCs w:val="22"/>
+        </w:rPr>
+        <w:t>| “</w:t>
+      </w:r>
+      <w:proofErr w:type="spellStart"/>
+      <w:r>
+        <w:rPr>
+          <w:rFonts w:ascii="Calibri" w:hAnsi="Calibri"/>
+          <w:sz w:val="22"/>
+          <w:szCs w:val="22"/>
+        </w:rPr>
+        <w:t>ros</w:t>
+      </w:r>
+      <w:proofErr w:type="spellEnd"/>
+      <w:r>
+        <w:rPr>
+          <w:rFonts w:ascii="Calibri" w:hAnsi="Calibri"/>
+          <w:sz w:val="22"/>
+          <w:szCs w:val="22"/>
+        </w:rPr>
+        <w:t>” | “</w:t>
+      </w:r>
+      <w:proofErr w:type="spellStart"/>
+      <w:r>
+        <w:rPr>
+          <w:rFonts w:ascii="Calibri" w:hAnsi="Calibri"/>
+          <w:sz w:val="22"/>
+          <w:szCs w:val="22"/>
+        </w:rPr>
+        <w:t>pfsh</w:t>
+      </w:r>
+      <w:proofErr w:type="spellEnd"/>
+      <w:r>
+        <w:rPr>
+          <w:rFonts w:ascii="Calibri" w:hAnsi="Calibri"/>
+          <w:sz w:val="22"/>
+          <w:szCs w:val="22"/>
+        </w:rPr>
+        <w:t>”</w:t>
+      </w:r>
+      <w:r>
+        <w:rPr>
+          <w:rFonts w:ascii="Calibri" w:hAnsi="Calibri"/>
+          <w:sz w:val="22"/>
+          <w:szCs w:val="22"/>
+        </w:rPr>
+        <w:t xml:space="preserve"> </w:t>
+      </w:r>
+    </w:p>
+    <w:p>
+      <w:pPr>
+        <w:pStyle w:val="NormalWeb"/>
+        <w:spacing w:before="0" w:beforeAutospacing="0" w:after="0" w:afterAutospacing="0"/>
+        <w:rPr>
+          <w:rFonts w:ascii="Calibri" w:hAnsi="Calibri"/>
+          <w:sz w:val="22"/>
+          <w:szCs w:val="22"/>
+        </w:rPr>
+      </w:pPr>
+      <w:r>
+        <w:rPr>
+          <w:rFonts w:ascii="Calibri" w:hAnsi="Calibri"/>
+          <w:sz w:val="22"/>
+          <w:szCs w:val="22"/>
+        </w:rPr>
+        <w:t>&lt;</w:t>
+      </w:r>
+      <w:proofErr w:type="gramStart"/>
+      <w:r>
+        <w:rPr>
+          <w:rFonts w:ascii="Calibri" w:hAnsi="Calibri"/>
+          <w:sz w:val="22"/>
+          <w:szCs w:val="22"/>
+        </w:rPr>
+        <w:t>completed</w:t>
+      </w:r>
+      <w:proofErr w:type="gramEnd"/>
+      <w:r>
+        <w:rPr>
+          <w:rFonts w:ascii="Calibri" w:hAnsi="Calibri"/>
+          <w:sz w:val="22"/>
+          <w:szCs w:val="22"/>
+        </w:rPr>
+        <w:t xml:space="preserve"> qualifier&gt; ::=</w:t>
+      </w:r>
+      <w:r>
+        <w:rPr>
+          <w:rFonts w:ascii="Calibri" w:hAnsi="Calibri"/>
+          <w:sz w:val="22"/>
+          <w:szCs w:val="22"/>
+        </w:rPr>
+        <w:t xml:space="preserve"> &lt;qualifier&gt;</w:t>
+      </w:r>
+      <w:r>
+        <w:rPr>
+          <w:rFonts w:ascii="Calibri" w:hAnsi="Calibri"/>
+          <w:sz w:val="22"/>
+          <w:szCs w:val="22"/>
+        </w:rPr>
+        <w:t xml:space="preserve"> </w:t>
+      </w:r>
+      <w:r>
+        <w:rPr>
+          <w:rFonts w:ascii="Calibri" w:hAnsi="Calibri"/>
+          <w:sz w:val="22"/>
+          <w:szCs w:val="22"/>
           <w:highlight w:val="yellow"/>
         </w:rPr>
-        <w:t>&lt;</w:t>
-      </w:r>
-      <w:proofErr w:type="gramStart"/>
-      <w:r>
-        <w:rPr>
-          <w:rFonts w:ascii="Calibri" w:hAnsi="Calibri"/>
-          <w:sz w:val="22"/>
-          <w:szCs w:val="22"/>
-          <w:highlight w:val="yellow"/>
-        </w:rPr>
-        <w:t>comp</w:t>
-      </w:r>
-      <w:r>
-        <w:rPr>
-          <w:rFonts w:ascii="Calibri" w:hAnsi="Calibri"/>
-          <w:sz w:val="22"/>
-          <w:szCs w:val="22"/>
-          <w:highlight w:val="yellow"/>
-        </w:rPr>
-        <w:t>leted</w:t>
-      </w:r>
-      <w:proofErr w:type="gramEnd"/>
-      <w:r>
-        <w:rPr>
-          <w:rFonts w:ascii="Calibri" w:hAnsi="Calibri"/>
-          <w:sz w:val="22"/>
-          <w:szCs w:val="22"/>
-          <w:highlight w:val="yellow"/>
-        </w:rPr>
-        <w:t xml:space="preserve"> qualifier&gt; ::=</w:t>
-      </w:r>
-      <w:r>
-        <w:rPr>
-          <w:rFonts w:ascii="Calibri" w:hAnsi="Calibri"/>
-          <w:sz w:val="22"/>
-          <w:szCs w:val="22"/>
-          <w:highlight w:val="yellow"/>
-        </w:rPr>
-        <w:t xml:space="preserve"> &lt;qualifier&gt;</w:t>
-      </w:r>
-      <w:r>
-        <w:rPr>
-          <w:rFonts w:ascii="Calibri" w:hAnsi="Calibri"/>
-          <w:sz w:val="22"/>
-          <w:szCs w:val="22"/>
-          <w:highlight w:val="yellow"/>
-        </w:rPr>
-        <w:t xml:space="preserve"> | “</w:t>
+        <w:t>| “</w:t>
       </w:r>
       <w:proofErr w:type="spellStart"/>
       <w:r>
@@ -1158,15 +1185,190 @@
         <w:textAlignment w:val="center"/>
         <w:rPr>
           <w:rFonts w:eastAsia="Times New Roman"/>
-        </w:rPr>
-      </w:pPr>
-      <w:r>
-        <w:rPr>
-          <w:rFonts w:ascii="Calibri" w:eastAsia="Times New Roman" w:hAnsi="Calibri"/>
+          <w:strike/>
+        </w:rPr>
+      </w:pPr>
+      <w:r>
+        <w:rPr>
+          <w:rFonts w:ascii="Calibri" w:eastAsia="Times New Roman" w:hAnsi="Calibri"/>
+          <w:strike/>
           <w:sz w:val="22"/>
           <w:szCs w:val="22"/>
         </w:rPr>
         <w:t>these become active links, so the URL needs to be valid</w:t>
+      </w:r>
+    </w:p>
+    <w:p>
+      <w:pPr>
+        <w:numPr>
+          <w:ilvl w:val="1"/>
+          <w:numId w:val="4"/>
+        </w:numPr>
+        <w:ind w:left="1080"/>
+        <w:textAlignment w:val="center"/>
+        <w:rPr>
+          <w:rFonts w:eastAsia="Times New Roman"/>
+          <w:strike/>
+        </w:rPr>
+      </w:pPr>
+      <w:r>
+        <w:rPr>
+          <w:rFonts w:ascii="Calibri" w:eastAsia="Times New Roman" w:hAnsi="Calibri"/>
+          <w:sz w:val="22"/>
+          <w:szCs w:val="22"/>
+        </w:rPr>
+        <w:t>these are translated to live links via a table in the Dashboard program</w:t>
+      </w:r>
+    </w:p>
+    <w:p>
+      <w:pPr>
+        <w:numPr>
+          <w:ilvl w:val="0"/>
+          <w:numId w:val="4"/>
+        </w:numPr>
+        <w:textAlignment w:val="center"/>
+        <w:rPr>
+          <w:rFonts w:eastAsia="Times New Roman"/>
+        </w:rPr>
+      </w:pPr>
+      <w:r>
+        <w:rPr>
+          <w:rFonts w:ascii="Calibri" w:eastAsia="Times New Roman" w:hAnsi="Calibri"/>
+          <w:sz w:val="22"/>
+          <w:szCs w:val="22"/>
+        </w:rPr>
+        <w:t>“</w:t>
+      </w:r>
+      <w:proofErr w:type="spellStart"/>
+      <w:r>
+        <w:rPr>
+          <w:rFonts w:ascii="Calibri" w:eastAsia="Times New Roman" w:hAnsi="Calibri"/>
+          <w:sz w:val="22"/>
+          <w:szCs w:val="22"/>
+        </w:rPr>
+        <w:t>wlink</w:t>
+      </w:r>
+      <w:proofErr w:type="spellEnd"/>
+      <w:r>
+        <w:rPr>
+          <w:rFonts w:ascii="Calibri" w:eastAsia="Times New Roman" w:hAnsi="Calibri"/>
+          <w:sz w:val="22"/>
+          <w:szCs w:val="22"/>
+        </w:rPr>
+        <w:t>” is a link, but appears in the warning panel</w:t>
+      </w:r>
+    </w:p>
+    <w:p>
+      <w:pPr>
+        <w:numPr>
+          <w:ilvl w:val="1"/>
+          <w:numId w:val="4"/>
+        </w:numPr>
+        <w:textAlignment w:val="center"/>
+        <w:rPr>
+          <w:rFonts w:ascii="Calibri" w:eastAsia="Times New Roman" w:hAnsi="Calibri"/>
+          <w:sz w:val="22"/>
+          <w:szCs w:val="22"/>
+        </w:rPr>
+      </w:pPr>
+      <w:r>
+        <w:rPr>
+          <w:rFonts w:ascii="Calibri" w:eastAsia="Times New Roman" w:hAnsi="Calibri"/>
+          <w:sz w:val="22"/>
+          <w:szCs w:val="22"/>
+        </w:rPr>
+        <w:t>warning panel links are from the same translation list as main panel links</w:t>
+      </w:r>
+    </w:p>
+    <w:p>
+      <w:pPr>
+        <w:numPr>
+          <w:ilvl w:val="0"/>
+          <w:numId w:val="4"/>
+        </w:numPr>
+        <w:textAlignment w:val="center"/>
+        <w:rPr>
+          <w:rFonts w:ascii="Calibri" w:eastAsia="Times New Roman" w:hAnsi="Calibri"/>
+          <w:sz w:val="22"/>
+          <w:szCs w:val="22"/>
+        </w:rPr>
+      </w:pPr>
+      <w:bookmarkStart w:id="0" w:name="_GoBack"/>
+      <w:bookmarkEnd w:id="0"/>
+      <w:r>
+        <w:rPr>
+          <w:rFonts w:ascii="Calibri" w:eastAsia="Times New Roman" w:hAnsi="Calibri"/>
+          <w:sz w:val="22"/>
+          <w:szCs w:val="22"/>
+        </w:rPr>
+        <w:t>“</w:t>
+      </w:r>
+      <w:proofErr w:type="spellStart"/>
+      <w:r>
+        <w:rPr>
+          <w:rFonts w:ascii="Calibri" w:eastAsia="Times New Roman" w:hAnsi="Calibri"/>
+          <w:sz w:val="22"/>
+          <w:szCs w:val="22"/>
+        </w:rPr>
+        <w:t>wlink_clear</w:t>
+      </w:r>
+      <w:proofErr w:type="spellEnd"/>
+      <w:r>
+        <w:rPr>
+          <w:rFonts w:ascii="Calibri" w:eastAsia="Times New Roman" w:hAnsi="Calibri"/>
+          <w:sz w:val="22"/>
+          <w:szCs w:val="22"/>
+        </w:rPr>
+        <w:t xml:space="preserve">” clear the list of </w:t>
+      </w:r>
+      <w:proofErr w:type="spellStart"/>
+      <w:r>
+        <w:rPr>
+          <w:rFonts w:ascii="Calibri" w:eastAsia="Times New Roman" w:hAnsi="Calibri"/>
+          <w:sz w:val="22"/>
+          <w:szCs w:val="22"/>
+        </w:rPr>
+        <w:t>wlinks</w:t>
+      </w:r>
+      <w:proofErr w:type="spellEnd"/>
+    </w:p>
+    <w:p>
+      <w:pPr>
+        <w:numPr>
+          <w:ilvl w:val="1"/>
+          <w:numId w:val="4"/>
+        </w:numPr>
+        <w:textAlignment w:val="center"/>
+        <w:rPr>
+          <w:rFonts w:ascii="Calibri" w:eastAsia="Times New Roman" w:hAnsi="Calibri"/>
+          <w:sz w:val="22"/>
+          <w:szCs w:val="22"/>
+        </w:rPr>
+      </w:pPr>
+      <w:r>
+        <w:rPr>
+          <w:rFonts w:ascii="Calibri" w:eastAsia="Times New Roman" w:hAnsi="Calibri"/>
+          <w:sz w:val="22"/>
+          <w:szCs w:val="22"/>
+        </w:rPr>
+        <w:t xml:space="preserve">the list of warning links needs to be completely cleared when the warnings are cleared, so we need a marker to reset the list so links do not return when new warning are added </w:t>
+      </w:r>
+      <w:r>
+        <w:rPr>
+          <w:rFonts w:ascii="Calibri" w:eastAsia="Times New Roman" w:hAnsi="Calibri"/>
+          <w:sz w:val="22"/>
+          <w:szCs w:val="22"/>
+          <w:u w:val="single"/>
+        </w:rPr>
+        <w:t>after</w:t>
+      </w:r>
+      <w:r>
+        <w:rPr>
+          <w:rFonts w:ascii="Calibri" w:eastAsia="Times New Roman" w:hAnsi="Calibri"/>
+          <w:sz w:val="22"/>
+          <w:szCs w:val="22"/>
+        </w:rPr>
+        <w:t xml:space="preserve"> the panel has been removed; this command is only added to the status file by SLC itself</w:t>
       </w:r>
     </w:p>
     <w:p>
@@ -1510,7 +1712,7 @@
         <w:textAlignment w:val="center"/>
         <w:rPr>
           <w:rFonts w:eastAsia="Times New Roman"/>
-          <w:highlight w:val="yellow"/>
+          <w:strike/>
         </w:rPr>
       </w:pPr>
       <w:r>
@@ -1555,9 +1757,9 @@
         <w:rPr>
           <w:rFonts w:ascii="Calibri" w:eastAsia="Times New Roman" w:hAnsi="Calibri"/>
           <w:i/>
-          <w:sz w:val="22"/>
-          <w:szCs w:val="22"/>
-          <w:highlight w:val="yellow"/>
+          <w:strike/>
+          <w:sz w:val="22"/>
+          <w:szCs w:val="22"/>
         </w:rPr>
         <w:t xml:space="preserve">– </w:t>
       </w:r>
@@ -1565,9 +1767,9 @@
         <w:rPr>
           <w:rFonts w:ascii="Calibri" w:eastAsia="Times New Roman" w:hAnsi="Calibri"/>
           <w:i/>
-          <w:sz w:val="22"/>
-          <w:szCs w:val="22"/>
-          <w:highlight w:val="yellow"/>
+          <w:strike/>
+          <w:sz w:val="22"/>
+          <w:szCs w:val="22"/>
         </w:rPr>
         <w:t>should this</w:t>
       </w:r>
@@ -1575,9 +1777,9 @@
         <w:rPr>
           <w:rFonts w:ascii="Calibri" w:eastAsia="Times New Roman" w:hAnsi="Calibri"/>
           <w:i/>
-          <w:sz w:val="22"/>
-          <w:szCs w:val="22"/>
-          <w:highlight w:val="yellow"/>
+          <w:strike/>
+          <w:sz w:val="22"/>
+          <w:szCs w:val="22"/>
         </w:rPr>
         <w:t xml:space="preserve"> change so that we don’t have to pre-announce what exams are going to be covered in an ROS or PFSH?</w:t>
       </w:r>
@@ -1591,15 +1793,13 @@
         <w:textAlignment w:val="center"/>
         <w:rPr>
           <w:rFonts w:eastAsia="Times New Roman"/>
-          <w:highlight w:val="yellow"/>
-        </w:rPr>
-      </w:pPr>
-      <w:r>
-        <w:rPr>
-          <w:rFonts w:ascii="Calibri" w:eastAsia="Times New Roman" w:hAnsi="Calibri"/>
-          <w:sz w:val="22"/>
-          <w:szCs w:val="22"/>
-          <w:highlight w:val="yellow"/>
+        </w:rPr>
+      </w:pPr>
+      <w:r>
+        <w:rPr>
+          <w:rFonts w:ascii="Calibri" w:eastAsia="Times New Roman" w:hAnsi="Calibri"/>
+          <w:sz w:val="22"/>
+          <w:szCs w:val="22"/>
         </w:rPr>
         <w:t>“</w:t>
       </w:r>
@@ -1609,7 +1809,6 @@
           <w:rFonts w:ascii="Calibri" w:eastAsia="Times New Roman" w:hAnsi="Calibri"/>
           <w:sz w:val="22"/>
           <w:szCs w:val="22"/>
-          <w:highlight w:val="yellow"/>
         </w:rPr>
         <w:t>dataqual</w:t>
       </w:r>
@@ -1619,7 +1818,6 @@
           <w:rFonts w:ascii="Calibri" w:eastAsia="Times New Roman" w:hAnsi="Calibri"/>
           <w:sz w:val="22"/>
           <w:szCs w:val="22"/>
-          <w:highlight w:val="yellow"/>
         </w:rPr>
         <w:t>” records a qualified data item that has been completed</w:t>
       </w:r>
@@ -1633,15 +1831,13 @@
         <w:textAlignment w:val="center"/>
         <w:rPr>
           <w:rFonts w:eastAsia="Times New Roman"/>
-          <w:highlight w:val="yellow"/>
-        </w:rPr>
-      </w:pPr>
-      <w:r>
-        <w:rPr>
-          <w:rFonts w:ascii="Calibri" w:eastAsia="Times New Roman" w:hAnsi="Calibri"/>
-          <w:sz w:val="22"/>
-          <w:szCs w:val="22"/>
-          <w:highlight w:val="yellow"/>
+        </w:rPr>
+      </w:pPr>
+      <w:r>
+        <w:rPr>
+          <w:rFonts w:ascii="Calibri" w:eastAsia="Times New Roman" w:hAnsi="Calibri"/>
+          <w:sz w:val="22"/>
+          <w:szCs w:val="22"/>
         </w:rPr>
         <w:t>&lt;</w:t>
       </w:r>
@@ -1650,7 +1846,6 @@
           <w:rFonts w:ascii="Calibri" w:eastAsia="Times New Roman" w:hAnsi="Calibri"/>
           <w:sz w:val="22"/>
           <w:szCs w:val="22"/>
-          <w:highlight w:val="yellow"/>
         </w:rPr>
         <w:t xml:space="preserve">completed </w:t>
       </w:r>
@@ -1659,7 +1854,6 @@
           <w:rFonts w:ascii="Calibri" w:eastAsia="Times New Roman" w:hAnsi="Calibri"/>
           <w:sz w:val="22"/>
           <w:szCs w:val="22"/>
-          <w:highlight w:val="yellow"/>
         </w:rPr>
         <w:t>qualifie</w:t>
       </w:r>
@@ -1668,7 +1862,6 @@
           <w:rFonts w:ascii="Calibri" w:eastAsia="Times New Roman" w:hAnsi="Calibri"/>
           <w:sz w:val="22"/>
           <w:szCs w:val="22"/>
-          <w:highlight w:val="yellow"/>
         </w:rPr>
         <w:t>r</w:t>
       </w:r>
@@ -1677,7 +1870,6 @@
           <w:rFonts w:ascii="Calibri" w:eastAsia="Times New Roman" w:hAnsi="Calibri"/>
           <w:sz w:val="22"/>
           <w:szCs w:val="22"/>
-          <w:highlight w:val="yellow"/>
         </w:rPr>
         <w:t>&gt; is one of “</w:t>
       </w:r>
@@ -1687,7 +1879,6 @@
           <w:rFonts w:ascii="Calibri" w:eastAsia="Times New Roman" w:hAnsi="Calibri"/>
           <w:sz w:val="22"/>
           <w:szCs w:val="22"/>
-          <w:highlight w:val="yellow"/>
         </w:rPr>
         <w:t>examdetailed</w:t>
       </w:r>
@@ -1697,7 +1888,6 @@
           <w:rFonts w:ascii="Calibri" w:eastAsia="Times New Roman" w:hAnsi="Calibri"/>
           <w:sz w:val="22"/>
           <w:szCs w:val="22"/>
-          <w:highlight w:val="yellow"/>
         </w:rPr>
         <w:t>” (for a detailed exam completed), “</w:t>
       </w:r>
@@ -1707,7 +1897,6 @@
           <w:rFonts w:ascii="Calibri" w:eastAsia="Times New Roman" w:hAnsi="Calibri"/>
           <w:sz w:val="22"/>
           <w:szCs w:val="22"/>
-          <w:highlight w:val="yellow"/>
         </w:rPr>
         <w:t>examcomp</w:t>
       </w:r>
@@ -1717,7 +1906,6 @@
           <w:rFonts w:ascii="Calibri" w:eastAsia="Times New Roman" w:hAnsi="Calibri"/>
           <w:sz w:val="22"/>
           <w:szCs w:val="22"/>
-          <w:highlight w:val="yellow"/>
         </w:rPr>
         <w:t>” (for a comprehensive exam completed)</w:t>
       </w:r>
@@ -1731,15 +1919,13 @@
         <w:textAlignment w:val="center"/>
         <w:rPr>
           <w:rFonts w:eastAsia="Times New Roman"/>
-          <w:highlight w:val="yellow"/>
-        </w:rPr>
-      </w:pPr>
-      <w:r>
-        <w:rPr>
-          <w:rFonts w:ascii="Calibri" w:eastAsia="Times New Roman" w:hAnsi="Calibri"/>
-          <w:sz w:val="22"/>
-          <w:szCs w:val="22"/>
-          <w:highlight w:val="yellow"/>
+        </w:rPr>
+      </w:pPr>
+      <w:r>
+        <w:rPr>
+          <w:rFonts w:ascii="Calibri" w:eastAsia="Times New Roman" w:hAnsi="Calibri"/>
+          <w:sz w:val="22"/>
+          <w:szCs w:val="22"/>
         </w:rPr>
         <w:t>&lt;data&gt; is detail about the exam completed</w:t>
       </w:r>
@@ -1756,7 +1942,6 @@
           <w:rFonts w:asciiTheme="minorHAnsi" w:eastAsia="Times New Roman" w:hAnsiTheme="minorHAnsi"/>
           <w:sz w:val="22"/>
           <w:szCs w:val="22"/>
-          <w:highlight w:val="yellow"/>
         </w:rPr>
       </w:pPr>
       <w:r>
@@ -1764,7 +1949,6 @@
           <w:rFonts w:asciiTheme="minorHAnsi" w:eastAsia="Times New Roman" w:hAnsiTheme="minorHAnsi"/>
           <w:sz w:val="22"/>
           <w:szCs w:val="22"/>
-          <w:highlight w:val="yellow"/>
         </w:rPr>
         <w:t>“bill” adds items to the specified billing category – these are logged as completed by a “data” or “</w:t>
       </w:r>
@@ -1774,7 +1958,6 @@
           <w:rFonts w:asciiTheme="minorHAnsi" w:eastAsia="Times New Roman" w:hAnsiTheme="minorHAnsi"/>
           <w:sz w:val="22"/>
           <w:szCs w:val="22"/>
-          <w:highlight w:val="yellow"/>
         </w:rPr>
         <w:t>dataqual</w:t>
       </w:r>
@@ -1784,7 +1967,6 @@
           <w:rFonts w:asciiTheme="minorHAnsi" w:eastAsia="Times New Roman" w:hAnsiTheme="minorHAnsi"/>
           <w:sz w:val="22"/>
           <w:szCs w:val="22"/>
-          <w:highlight w:val="yellow"/>
         </w:rPr>
         <w:t>” command</w:t>
       </w:r>
@@ -2514,8 +2696,6 @@
         </w:rPr>
         <w:t xml:space="preserve"> ROS cardiovascular”</w:t>
       </w:r>
-      <w:bookmarkStart w:id="0" w:name="_GoBack"/>
-      <w:bookmarkEnd w:id="0"/>
     </w:p>
     <w:p>
       <w:pPr>

</xml_diff>